<commit_message>
add info to doc
</commit_message>
<xml_diff>
--- a/Doc/Project Character Creation.docx
+++ b/Doc/Project Character Creation.docx
@@ -379,16 +379,14 @@
         </w:rPr>
         <w:t xml:space="preserve">Users </w:t>
       </w:r>
-      <w:proofErr w:type="gramStart"/>
-      <w:r>
-        <w:rPr>
-          <w:rFonts w:ascii="TH SarabunPSK" w:hAnsi="TH SarabunPSK" w:cs="TH SarabunPSK"/>
-          <w:sz w:val="36"/>
-          <w:szCs w:val="36"/>
-        </w:rPr>
-        <w:t>target</w:t>
-      </w:r>
-      <w:proofErr w:type="gramEnd"/>
+      <w:r>
+        <w:rPr>
+          <w:rFonts w:ascii="TH SarabunPSK" w:hAnsi="TH SarabunPSK" w:cs="TH SarabunPSK"/>
+          <w:sz w:val="36"/>
+          <w:szCs w:val="36"/>
+        </w:rPr>
+        <w:t>target.</w:t>
+      </w:r>
     </w:p>
     <w:p>
       <w:pPr>
@@ -613,6 +611,102 @@
     </w:p>
     <w:p>
       <w:pPr>
+        <w:rPr>
+          <w:rFonts w:ascii="TH SarabunPSK" w:hAnsi="TH SarabunPSK" w:cs="TH SarabunPSK" w:hint="cs"/>
+          <w:sz w:val="36"/>
+          <w:szCs w:val="36"/>
+          <w:cs/>
+        </w:rPr>
+      </w:pPr>
+      <w:r>
+        <w:rPr>
+          <w:rFonts w:ascii="TH SarabunPSK" w:hAnsi="TH SarabunPSK" w:cs="TH SarabunPSK"/>
+          <w:sz w:val="36"/>
+          <w:szCs w:val="36"/>
+        </w:rPr>
+        <w:tab/>
+      </w:r>
+      <w:r>
+        <w:rPr>
+          <w:rFonts w:ascii="TH SarabunPSK" w:hAnsi="TH SarabunPSK" w:cs="TH SarabunPSK" w:hint="cs"/>
+          <w:sz w:val="36"/>
+          <w:szCs w:val="36"/>
+          <w:cs/>
+        </w:rPr>
+        <w:t>ทำการเก็บ</w:t>
+      </w:r>
+      <w:r>
+        <w:rPr>
+          <w:rFonts w:ascii="TH SarabunPSK" w:hAnsi="TH SarabunPSK" w:cs="TH SarabunPSK"/>
+          <w:sz w:val="36"/>
+          <w:szCs w:val="36"/>
+        </w:rPr>
+        <w:t xml:space="preserve">User requirement </w:t>
+      </w:r>
+      <w:r>
+        <w:rPr>
+          <w:rFonts w:ascii="TH SarabunPSK" w:hAnsi="TH SarabunPSK" w:cs="TH SarabunPSK" w:hint="cs"/>
+          <w:sz w:val="36"/>
+          <w:szCs w:val="36"/>
+          <w:cs/>
+        </w:rPr>
+        <w:t>จากการ</w:t>
+      </w:r>
+      <w:r>
+        <w:rPr>
+          <w:rFonts w:ascii="TH SarabunPSK" w:hAnsi="TH SarabunPSK" w:cs="TH SarabunPSK"/>
+          <w:sz w:val="36"/>
+          <w:szCs w:val="36"/>
+          <w:cs/>
+        </w:rPr>
+        <w:t>สัมภาษณ์</w:t>
+      </w:r>
+      <w:r>
+        <w:rPr>
+          <w:rFonts w:ascii="TH SarabunPSK" w:hAnsi="TH SarabunPSK" w:cs="TH SarabunPSK" w:hint="cs"/>
+          <w:sz w:val="36"/>
+          <w:szCs w:val="36"/>
+          <w:cs/>
+        </w:rPr>
+        <w:t>อาจารย์ และใช้แบบสำรวจ</w:t>
+      </w:r>
+      <w:r>
+        <w:rPr>
+          <w:rFonts w:ascii="TH SarabunPSK" w:hAnsi="TH SarabunPSK" w:cs="TH SarabunPSK"/>
+          <w:sz w:val="36"/>
+          <w:szCs w:val="36"/>
+        </w:rPr>
+        <w:t>google form</w:t>
+      </w:r>
+      <w:r>
+        <w:rPr>
+          <w:rFonts w:ascii="TH SarabunPSK" w:hAnsi="TH SarabunPSK" w:cs="TH SarabunPSK" w:hint="cs"/>
+          <w:sz w:val="36"/>
+          <w:szCs w:val="36"/>
+          <w:cs/>
+        </w:rPr>
+        <w:t>ในการเก็บข้อมูลจาก นักศึกษาปี2</w:t>
+      </w:r>
+      <w:r>
+        <w:rPr>
+          <w:rFonts w:ascii="TH SarabunPSK" w:hAnsi="TH SarabunPSK" w:cs="TH SarabunPSK"/>
+          <w:sz w:val="36"/>
+          <w:szCs w:val="36"/>
+        </w:rPr>
+        <w:t xml:space="preserve"> technology digital</w:t>
+      </w:r>
+      <w:r>
+        <w:rPr>
+          <w:rFonts w:ascii="TH SarabunPSK" w:hAnsi="TH SarabunPSK" w:cs="TH SarabunPSK" w:hint="cs"/>
+          <w:sz w:val="36"/>
+          <w:szCs w:val="36"/>
+          <w:cs/>
+        </w:rPr>
+        <w:t xml:space="preserve"> </w:t>
+      </w:r>
+    </w:p>
+    <w:p>
+      <w:pPr>
         <w:pStyle w:val="ListParagraph"/>
         <w:numPr>
           <w:ilvl w:val="0"/>
@@ -739,57 +833,242 @@
           <w:szCs w:val="36"/>
         </w:rPr>
       </w:pPr>
-      <w:r>
-        <w:rPr>
-          <w:rFonts w:ascii="TH SarabunPSK" w:hAnsi="TH SarabunPSK" w:cs="TH SarabunPSK"/>
-          <w:sz w:val="36"/>
-          <w:szCs w:val="36"/>
-        </w:rPr>
+    </w:p>
+    <w:p>
+      <w:pPr>
+        <w:rPr>
+          <w:rFonts w:ascii="TH SarabunPSK" w:hAnsi="TH SarabunPSK" w:cs="TH SarabunPSK"/>
+          <w:sz w:val="36"/>
+          <w:szCs w:val="36"/>
+        </w:rPr>
+      </w:pPr>
+    </w:p>
+    <w:p>
+      <w:pPr>
+        <w:rPr>
+          <w:rFonts w:ascii="TH SarabunPSK" w:hAnsi="TH SarabunPSK" w:cs="TH SarabunPSK"/>
+          <w:sz w:val="36"/>
+          <w:szCs w:val="36"/>
+        </w:rPr>
+      </w:pPr>
+    </w:p>
+    <w:p>
+      <w:pPr>
+        <w:rPr>
+          <w:rFonts w:ascii="TH SarabunPSK" w:hAnsi="TH SarabunPSK" w:cs="TH SarabunPSK" w:hint="cs"/>
+          <w:sz w:val="36"/>
+          <w:szCs w:val="36"/>
+        </w:rPr>
+      </w:pPr>
+    </w:p>
+    <w:p>
+      <w:pPr>
+        <w:rPr>
+          <w:rFonts w:ascii="TH SarabunPSK" w:hAnsi="TH SarabunPSK" w:cs="TH SarabunPSK"/>
+          <w:b/>
+          <w:bCs/>
+          <w:sz w:val="44"/>
+          <w:szCs w:val="44"/>
+        </w:rPr>
+      </w:pPr>
+      <w:r>
+        <w:rPr>
+          <w:rFonts w:ascii="TH SarabunPSK" w:hAnsi="TH SarabunPSK" w:cs="TH SarabunPSK"/>
+          <w:b/>
+          <w:bCs/>
+          <w:sz w:val="44"/>
+          <w:szCs w:val="44"/>
+        </w:rPr>
+        <w:lastRenderedPageBreak/>
         <w:t xml:space="preserve">Work </w:t>
       </w:r>
       <w:r>
         <w:rPr>
           <w:rFonts w:ascii="TH SarabunPSK" w:hAnsi="TH SarabunPSK" w:cs="TH SarabunPSK"/>
-          <w:sz w:val="36"/>
-          <w:szCs w:val="36"/>
+          <w:b/>
+          <w:bCs/>
+          <w:sz w:val="44"/>
+          <w:szCs w:val="44"/>
         </w:rPr>
         <w:t>planning</w:t>
       </w:r>
     </w:p>
     <w:p>
       <w:pPr>
+        <w:ind w:firstLine="720"/>
+        <w:rPr>
+          <w:rFonts w:ascii="TH SarabunPSK" w:hAnsi="TH SarabunPSK" w:cs="TH SarabunPSK" w:hint="cs"/>
+          <w:sz w:val="36"/>
+          <w:szCs w:val="36"/>
+          <w:cs/>
+        </w:rPr>
+      </w:pPr>
+      <w:r>
+        <w:rPr>
+          <w:rFonts w:ascii="TH SarabunPSK" w:hAnsi="TH SarabunPSK" w:cs="TH SarabunPSK" w:hint="cs"/>
+          <w:sz w:val="36"/>
+          <w:szCs w:val="36"/>
+          <w:cs/>
+        </w:rPr>
+        <w:t>ดำเนินการสร้าง</w:t>
+      </w:r>
+      <w:r>
+        <w:rPr>
+          <w:rFonts w:ascii="TH SarabunPSK" w:hAnsi="TH SarabunPSK" w:cs="TH SarabunPSK"/>
+          <w:sz w:val="36"/>
+          <w:szCs w:val="36"/>
+        </w:rPr>
+        <w:t xml:space="preserve">webapp </w:t>
+      </w:r>
+      <w:r>
+        <w:rPr>
+          <w:rFonts w:ascii="TH SarabunPSK" w:hAnsi="TH SarabunPSK" w:cs="TH SarabunPSK" w:hint="cs"/>
+          <w:sz w:val="36"/>
+          <w:szCs w:val="36"/>
+          <w:cs/>
+        </w:rPr>
+        <w:t xml:space="preserve">ตาม </w:t>
+      </w:r>
+      <w:r>
+        <w:rPr>
+          <w:rFonts w:ascii="TH SarabunPSK" w:hAnsi="TH SarabunPSK" w:cs="TH SarabunPSK"/>
+          <w:sz w:val="36"/>
+          <w:szCs w:val="36"/>
+        </w:rPr>
+        <w:t xml:space="preserve">User requirement </w:t>
+      </w:r>
+      <w:r>
+        <w:rPr>
+          <w:rFonts w:ascii="TH SarabunPSK" w:hAnsi="TH SarabunPSK" w:cs="TH SarabunPSK" w:hint="cs"/>
+          <w:sz w:val="36"/>
+          <w:szCs w:val="36"/>
+          <w:cs/>
+        </w:rPr>
+        <w:t>และ</w:t>
+      </w:r>
+      <w:r>
+        <w:rPr>
+          <w:rFonts w:ascii="TH SarabunPSK" w:hAnsi="TH SarabunPSK" w:cs="TH SarabunPSK"/>
+          <w:sz w:val="36"/>
+          <w:szCs w:val="36"/>
+        </w:rPr>
+        <w:t>User story</w:t>
+      </w:r>
+      <w:r>
+        <w:rPr>
+          <w:rFonts w:ascii="TH SarabunPSK" w:hAnsi="TH SarabunPSK" w:cs="TH SarabunPSK" w:hint="cs"/>
+          <w:sz w:val="36"/>
+          <w:szCs w:val="36"/>
+          <w:cs/>
+        </w:rPr>
+        <w:t xml:space="preserve"> </w:t>
+      </w:r>
+      <w:r>
+        <w:rPr>
+          <w:rFonts w:ascii="TH SarabunPSK" w:hAnsi="TH SarabunPSK" w:cs="TH SarabunPSK" w:hint="cs"/>
+          <w:sz w:val="36"/>
+          <w:szCs w:val="36"/>
+          <w:cs/>
+        </w:rPr>
+        <w:t>และปรับปรุ</w:t>
+      </w:r>
+      <w:r>
+        <w:rPr>
+          <w:rFonts w:ascii="TH SarabunPSK" w:hAnsi="TH SarabunPSK" w:cs="TH SarabunPSK" w:hint="cs"/>
+          <w:sz w:val="36"/>
+          <w:szCs w:val="36"/>
+          <w:cs/>
+        </w:rPr>
+        <w:t>ง</w:t>
+      </w:r>
+      <w:r>
+        <w:rPr>
+          <w:rFonts w:ascii="TH SarabunPSK" w:hAnsi="TH SarabunPSK" w:cs="TH SarabunPSK" w:hint="cs"/>
+          <w:sz w:val="36"/>
+          <w:szCs w:val="36"/>
+          <w:cs/>
+        </w:rPr>
+        <w:t>แก้ไขตาม</w:t>
+      </w:r>
+      <w:r>
+        <w:rPr>
+          <w:rFonts w:ascii="TH SarabunPSK" w:hAnsi="TH SarabunPSK" w:cs="TH SarabunPSK"/>
+          <w:sz w:val="36"/>
+          <w:szCs w:val="36"/>
+        </w:rPr>
+        <w:t xml:space="preserve">bug </w:t>
+      </w:r>
+      <w:r>
+        <w:rPr>
+          <w:rFonts w:ascii="TH SarabunPSK" w:hAnsi="TH SarabunPSK" w:cs="TH SarabunPSK" w:hint="cs"/>
+          <w:sz w:val="36"/>
+          <w:szCs w:val="36"/>
+          <w:cs/>
+        </w:rPr>
+        <w:t xml:space="preserve">และ </w:t>
+      </w:r>
+      <w:r>
+        <w:rPr>
+          <w:rFonts w:ascii="TH SarabunPSK" w:hAnsi="TH SarabunPSK" w:cs="TH SarabunPSK"/>
+          <w:sz w:val="36"/>
+          <w:szCs w:val="36"/>
+        </w:rPr>
+        <w:t>error</w:t>
+      </w:r>
+      <w:r>
+        <w:rPr>
+          <w:rFonts w:ascii="TH SarabunPSK" w:hAnsi="TH SarabunPSK" w:cs="TH SarabunPSK" w:hint="cs"/>
+          <w:sz w:val="36"/>
+          <w:szCs w:val="36"/>
+          <w:cs/>
+        </w:rPr>
+        <w:t>ที่เกิดขึ้น</w:t>
+      </w:r>
+      <w:r>
+        <w:rPr>
+          <w:rFonts w:ascii="TH SarabunPSK" w:hAnsi="TH SarabunPSK" w:cs="TH SarabunPSK" w:hint="cs"/>
+          <w:sz w:val="36"/>
+          <w:szCs w:val="36"/>
+          <w:cs/>
+        </w:rPr>
+        <w:t xml:space="preserve"> </w:t>
+      </w:r>
+    </w:p>
+    <w:p>
+      <w:pPr>
         <w:ind w:left="2160" w:hanging="2160"/>
         <w:rPr>
-          <w:rFonts w:ascii="TH SarabunPSK" w:hAnsi="TH SarabunPSK" w:cs="TH SarabunPSK"/>
-          <w:sz w:val="36"/>
-          <w:szCs w:val="36"/>
-        </w:rPr>
-      </w:pPr>
-      <w:r>
-        <w:rPr>
-          <w:rFonts w:ascii="TH SarabunPSK" w:hAnsi="TH SarabunPSK" w:cs="TH SarabunPSK"/>
-          <w:sz w:val="36"/>
-          <w:szCs w:val="36"/>
-          <w:cs/>
-        </w:rPr>
-        <w:t>การทำงาน</w:t>
-      </w:r>
-      <w:r>
-        <w:rPr>
           <w:rFonts w:ascii="TH SarabunPSK" w:hAnsi="TH SarabunPSK" w:cs="TH SarabunPSK" w:hint="cs"/>
           <w:sz w:val="36"/>
           <w:szCs w:val="36"/>
-          <w:cs/>
-        </w:rPr>
-        <w:t>และระยะเวลา</w:t>
-      </w:r>
-      <w:r>
-        <w:rPr>
-          <w:rFonts w:ascii="TH SarabunPSK" w:hAnsi="TH SarabunPSK" w:cs="TH SarabunPSK"/>
-          <w:sz w:val="36"/>
-          <w:szCs w:val="36"/>
-        </w:rPr>
-        <w:t xml:space="preserve"> : </w:t>
+        </w:rPr>
+      </w:pPr>
+    </w:p>
+    <w:p>
+      <w:pPr>
+        <w:ind w:left="2160" w:hanging="2160"/>
+        <w:rPr>
+          <w:rFonts w:ascii="TH SarabunPSK" w:hAnsi="TH SarabunPSK" w:cs="TH SarabunPSK"/>
+          <w:sz w:val="36"/>
+          <w:szCs w:val="36"/>
+        </w:rPr>
+      </w:pPr>
+      <w:r>
+        <w:rPr>
+          <w:rFonts w:ascii="TH SarabunPSK" w:hAnsi="TH SarabunPSK" w:cs="TH SarabunPSK"/>
+          <w:sz w:val="36"/>
+          <w:szCs w:val="36"/>
+          <w:cs/>
+        </w:rPr>
+        <w:t>ความเสี่ยงในการพัฒนา</w:t>
+      </w:r>
+      <w:r>
+        <w:rPr>
+          <w:rFonts w:ascii="TH SarabunPSK" w:hAnsi="TH SarabunPSK" w:cs="TH SarabunPSK"/>
+          <w:sz w:val="36"/>
+          <w:szCs w:val="36"/>
+        </w:rPr>
+        <w:t>Web App:</w:t>
       </w:r>
     </w:p>
     <w:p>
@@ -800,198 +1079,19 @@
           <w:numId w:val="2"/>
         </w:numPr>
         <w:rPr>
-          <w:rFonts w:ascii="TH SarabunPSK" w:hAnsi="TH SarabunPSK" w:cs="TH SarabunPSK" w:hint="cs"/>
-          <w:sz w:val="36"/>
-          <w:szCs w:val="36"/>
-          <w:cs/>
-        </w:rPr>
-      </w:pPr>
-      <w:r>
-        <w:rPr>
-          <w:rFonts w:ascii="TH SarabunPSK" w:hAnsi="TH SarabunPSK" w:cs="TH SarabunPSK" w:hint="cs"/>
-          <w:sz w:val="36"/>
-          <w:szCs w:val="36"/>
-          <w:cs/>
-        </w:rPr>
-        <w:t>ดำเนินการสร้าง</w:t>
-      </w:r>
-      <w:r>
-        <w:rPr>
-          <w:rFonts w:ascii="TH SarabunPSK" w:hAnsi="TH SarabunPSK" w:cs="TH SarabunPSK"/>
-          <w:sz w:val="36"/>
-          <w:szCs w:val="36"/>
-        </w:rPr>
-        <w:t xml:space="preserve">webapp </w:t>
-      </w:r>
-      <w:r>
-        <w:rPr>
-          <w:rFonts w:ascii="TH SarabunPSK" w:hAnsi="TH SarabunPSK" w:cs="TH SarabunPSK" w:hint="cs"/>
-          <w:sz w:val="36"/>
-          <w:szCs w:val="36"/>
-          <w:cs/>
-        </w:rPr>
-        <w:t xml:space="preserve">ตาม </w:t>
-      </w:r>
-      <w:r>
-        <w:rPr>
-          <w:rFonts w:ascii="TH SarabunPSK" w:hAnsi="TH SarabunPSK" w:cs="TH SarabunPSK"/>
-          <w:sz w:val="36"/>
-          <w:szCs w:val="36"/>
-        </w:rPr>
-        <w:t xml:space="preserve">User requirement </w:t>
-      </w:r>
-      <w:r>
-        <w:rPr>
-          <w:rFonts w:ascii="TH SarabunPSK" w:hAnsi="TH SarabunPSK" w:cs="TH SarabunPSK" w:hint="cs"/>
-          <w:sz w:val="36"/>
-          <w:szCs w:val="36"/>
-          <w:cs/>
-        </w:rPr>
-        <w:t>และ</w:t>
-      </w:r>
-      <w:r>
-        <w:rPr>
-          <w:rFonts w:ascii="TH SarabunPSK" w:hAnsi="TH SarabunPSK" w:cs="TH SarabunPSK"/>
-          <w:sz w:val="36"/>
-          <w:szCs w:val="36"/>
-        </w:rPr>
-        <w:t>User story</w:t>
-      </w:r>
-      <w:r>
-        <w:rPr>
-          <w:rFonts w:ascii="TH SarabunPSK" w:hAnsi="TH SarabunPSK" w:cs="TH SarabunPSK" w:hint="cs"/>
-          <w:sz w:val="36"/>
-          <w:szCs w:val="36"/>
-          <w:cs/>
-        </w:rPr>
-        <w:t xml:space="preserve"> </w:t>
-      </w:r>
-      <w:r>
-        <w:rPr>
-          <w:rFonts w:ascii="TH SarabunPSK" w:hAnsi="TH SarabunPSK" w:cs="TH SarabunPSK" w:hint="cs"/>
-          <w:sz w:val="36"/>
-          <w:szCs w:val="36"/>
-          <w:cs/>
-        </w:rPr>
-        <w:t>และปรับปรุ</w:t>
-      </w:r>
-      <w:r>
-        <w:rPr>
-          <w:rFonts w:ascii="TH SarabunPSK" w:hAnsi="TH SarabunPSK" w:cs="TH SarabunPSK" w:hint="cs"/>
-          <w:sz w:val="36"/>
-          <w:szCs w:val="36"/>
-          <w:cs/>
-        </w:rPr>
-        <w:t>ง</w:t>
-      </w:r>
-      <w:r>
-        <w:rPr>
-          <w:rFonts w:ascii="TH SarabunPSK" w:hAnsi="TH SarabunPSK" w:cs="TH SarabunPSK" w:hint="cs"/>
-          <w:sz w:val="36"/>
-          <w:szCs w:val="36"/>
-          <w:cs/>
-        </w:rPr>
-        <w:t>แก้ไขตาม</w:t>
-      </w:r>
-      <w:r>
-        <w:rPr>
-          <w:rFonts w:ascii="TH SarabunPSK" w:hAnsi="TH SarabunPSK" w:cs="TH SarabunPSK"/>
-          <w:sz w:val="36"/>
-          <w:szCs w:val="36"/>
-        </w:rPr>
-        <w:t xml:space="preserve">bug </w:t>
-      </w:r>
-      <w:r>
-        <w:rPr>
-          <w:rFonts w:ascii="TH SarabunPSK" w:hAnsi="TH SarabunPSK" w:cs="TH SarabunPSK" w:hint="cs"/>
-          <w:sz w:val="36"/>
-          <w:szCs w:val="36"/>
-          <w:cs/>
-        </w:rPr>
-        <w:t xml:space="preserve">และ </w:t>
-      </w:r>
-      <w:r>
-        <w:rPr>
-          <w:rFonts w:ascii="TH SarabunPSK" w:hAnsi="TH SarabunPSK" w:cs="TH SarabunPSK"/>
-          <w:sz w:val="36"/>
-          <w:szCs w:val="36"/>
-        </w:rPr>
-        <w:t>error</w:t>
-      </w:r>
-      <w:r>
-        <w:rPr>
-          <w:rFonts w:ascii="TH SarabunPSK" w:hAnsi="TH SarabunPSK" w:cs="TH SarabunPSK" w:hint="cs"/>
-          <w:sz w:val="36"/>
-          <w:szCs w:val="36"/>
-          <w:cs/>
-        </w:rPr>
-        <w:t>ที่เกิดขึ้น</w:t>
-      </w:r>
-      <w:r>
-        <w:rPr>
-          <w:rFonts w:ascii="TH SarabunPSK" w:hAnsi="TH SarabunPSK" w:cs="TH SarabunPSK" w:hint="cs"/>
-          <w:sz w:val="36"/>
-          <w:szCs w:val="36"/>
-          <w:cs/>
-        </w:rPr>
-        <w:t xml:space="preserve"> </w:t>
-      </w:r>
-    </w:p>
-    <w:p>
-      <w:pPr>
-        <w:ind w:left="2160" w:hanging="2160"/>
-        <w:rPr>
-          <w:rFonts w:ascii="TH SarabunPSK" w:hAnsi="TH SarabunPSK" w:cs="TH SarabunPSK"/>
-          <w:sz w:val="36"/>
-          <w:szCs w:val="36"/>
-        </w:rPr>
-      </w:pPr>
-    </w:p>
-    <w:p>
-      <w:pPr>
-        <w:ind w:left="2160" w:hanging="2160"/>
-        <w:rPr>
-          <w:rFonts w:ascii="TH SarabunPSK" w:hAnsi="TH SarabunPSK" w:cs="TH SarabunPSK"/>
-          <w:sz w:val="36"/>
-          <w:szCs w:val="36"/>
-        </w:rPr>
-      </w:pPr>
-    </w:p>
-    <w:p>
-      <w:pPr>
-        <w:ind w:left="2160" w:hanging="2160"/>
-        <w:rPr>
-          <w:rFonts w:ascii="TH SarabunPSK" w:hAnsi="TH SarabunPSK" w:cs="TH SarabunPSK" w:hint="cs"/>
-          <w:sz w:val="36"/>
-          <w:szCs w:val="36"/>
-        </w:rPr>
-      </w:pPr>
-    </w:p>
-    <w:p>
-      <w:pPr>
-        <w:ind w:left="2160" w:hanging="2160"/>
-        <w:rPr>
-          <w:rFonts w:ascii="TH SarabunPSK" w:hAnsi="TH SarabunPSK" w:cs="TH SarabunPSK"/>
-          <w:sz w:val="36"/>
-          <w:szCs w:val="36"/>
-        </w:rPr>
-      </w:pPr>
-      <w:r>
-        <w:rPr>
-          <w:rFonts w:ascii="TH SarabunPSK" w:hAnsi="TH SarabunPSK" w:cs="TH SarabunPSK"/>
-          <w:sz w:val="36"/>
-          <w:szCs w:val="36"/>
-          <w:cs/>
-        </w:rPr>
-        <w:t>ความเสี่ยงในการพัฒนา</w:t>
-      </w:r>
-      <w:r>
-        <w:rPr>
-          <w:rFonts w:ascii="TH SarabunPSK" w:hAnsi="TH SarabunPSK" w:cs="TH SarabunPSK"/>
-          <w:sz w:val="36"/>
-          <w:szCs w:val="36"/>
-        </w:rPr>
-        <w:t>Web App:</w:t>
+          <w:rFonts w:ascii="TH SarabunPSK" w:hAnsi="TH SarabunPSK" w:cs="TH SarabunPSK"/>
+          <w:sz w:val="36"/>
+          <w:szCs w:val="36"/>
+        </w:rPr>
+      </w:pPr>
+      <w:r>
+        <w:rPr>
+          <w:rFonts w:ascii="TH SarabunPSK" w:hAnsi="TH SarabunPSK" w:cs="TH SarabunPSK"/>
+          <w:sz w:val="36"/>
+          <w:szCs w:val="36"/>
+          <w:cs/>
+        </w:rPr>
+        <w:t>ความล่าช้าในการศึกษาการใช้งานเครื่องมือพัฒนา</w:t>
       </w:r>
     </w:p>
     <w:p>
@@ -1014,103 +1114,44 @@
           <w:szCs w:val="36"/>
           <w:cs/>
         </w:rPr>
-        <w:t>ความล่าช้าในการศึกษาการใช้งานเครื่องมือพัฒนา</w:t>
+        <w:t>การปรับแก้ไขและปรับปรุง</w:t>
+      </w:r>
+      <w:r>
+        <w:rPr>
+          <w:rFonts w:ascii="TH SarabunPSK" w:hAnsi="TH SarabunPSK" w:cs="TH SarabunPSK"/>
+          <w:sz w:val="36"/>
+          <w:szCs w:val="36"/>
+        </w:rPr>
+        <w:t>code</w:t>
       </w:r>
     </w:p>
     <w:p>
       <w:pPr>
         <w:pStyle w:val="ListParagraph"/>
-        <w:numPr>
-          <w:ilvl w:val="0"/>
-          <w:numId w:val="2"/>
-        </w:numPr>
-        <w:rPr>
-          <w:rFonts w:ascii="TH SarabunPSK" w:hAnsi="TH SarabunPSK" w:cs="TH SarabunPSK"/>
-          <w:sz w:val="36"/>
-          <w:szCs w:val="36"/>
-        </w:rPr>
-      </w:pPr>
-      <w:r>
-        <w:rPr>
-          <w:rFonts w:ascii="TH SarabunPSK" w:hAnsi="TH SarabunPSK" w:cs="TH SarabunPSK"/>
-          <w:sz w:val="36"/>
-          <w:szCs w:val="36"/>
-          <w:cs/>
-        </w:rPr>
-        <w:t>การปรับแก้ไขและปรับปรุง</w:t>
-      </w:r>
-      <w:r>
-        <w:rPr>
-          <w:rFonts w:ascii="TH SarabunPSK" w:hAnsi="TH SarabunPSK" w:cs="TH SarabunPSK"/>
-          <w:sz w:val="36"/>
-          <w:szCs w:val="36"/>
-        </w:rPr>
-        <w:t>code</w:t>
-      </w:r>
-    </w:p>
-    <w:p>
-      <w:pPr>
-        <w:ind w:left="720"/>
-        <w:rPr>
-          <w:rFonts w:ascii="TH SarabunPSK" w:hAnsi="TH SarabunPSK" w:cs="TH SarabunPSK"/>
-          <w:sz w:val="36"/>
-          <w:szCs w:val="36"/>
-        </w:rPr>
-      </w:pPr>
-    </w:p>
-    <w:p>
-      <w:pPr>
-        <w:rPr>
-          <w:rFonts w:ascii="TH SarabunPSK" w:hAnsi="TH SarabunPSK" w:cs="TH SarabunPSK"/>
-          <w:b/>
-          <w:bCs/>
-          <w:sz w:val="48"/>
-          <w:szCs w:val="48"/>
-        </w:rPr>
-      </w:pPr>
-      <w:r>
-        <w:rPr>
-          <w:rFonts w:ascii="TH SarabunPSK" w:hAnsi="TH SarabunPSK" w:cs="TH SarabunPSK"/>
-          <w:b/>
-          <w:bCs/>
-          <w:sz w:val="48"/>
-          <w:szCs w:val="48"/>
-        </w:rPr>
-        <w:t>User story</w:t>
-      </w:r>
-    </w:p>
-    <w:p>
-      <w:pPr>
-        <w:rPr>
-          <w:rFonts w:ascii="TH SarabunPSK" w:hAnsi="TH SarabunPSK" w:cs="TH SarabunPSK"/>
-          <w:sz w:val="36"/>
-          <w:szCs w:val="36"/>
-        </w:rPr>
-      </w:pPr>
-      <w:r>
-        <w:rPr>
-          <w:rFonts w:ascii="TH SarabunPSK" w:hAnsi="TH SarabunPSK" w:cs="TH SarabunPSK"/>
-          <w:sz w:val="36"/>
-          <w:szCs w:val="36"/>
-          <w:cs/>
-        </w:rPr>
-        <w:t xml:space="preserve">หน้า </w:t>
-      </w:r>
-      <w:r>
-        <w:rPr>
-          <w:rFonts w:ascii="TH SarabunPSK" w:hAnsi="TH SarabunPSK" w:cs="TH SarabunPSK"/>
-          <w:sz w:val="36"/>
-          <w:szCs w:val="36"/>
-        </w:rPr>
-        <w:t>Login</w:t>
-      </w:r>
-      <w:r>
-        <w:rPr>
-          <w:rFonts w:ascii="TH SarabunPSK" w:hAnsi="TH SarabunPSK" w:cs="TH SarabunPSK"/>
-          <w:sz w:val="36"/>
-          <w:szCs w:val="36"/>
-        </w:rPr>
-        <w:t xml:space="preserve"> </w:t>
+        <w:ind w:left="1080"/>
+        <w:rPr>
+          <w:rFonts w:ascii="TH SarabunPSK" w:hAnsi="TH SarabunPSK" w:cs="TH SarabunPSK"/>
+          <w:sz w:val="36"/>
+          <w:szCs w:val="36"/>
+        </w:rPr>
+      </w:pPr>
+    </w:p>
+    <w:p>
+      <w:pPr>
+        <w:rPr>
+          <w:rFonts w:ascii="TH SarabunPSK" w:hAnsi="TH SarabunPSK" w:cs="TH SarabunPSK"/>
+          <w:sz w:val="36"/>
+          <w:szCs w:val="36"/>
+        </w:rPr>
+      </w:pPr>
+      <w:r>
+        <w:rPr>
+          <w:rFonts w:ascii="TH SarabunPSK" w:hAnsi="TH SarabunPSK" w:cs="TH SarabunPSK" w:hint="cs"/>
+          <w:sz w:val="36"/>
+          <w:szCs w:val="36"/>
+          <w:cs/>
+        </w:rPr>
+        <w:t>การทำงานจริง</w:t>
       </w:r>
       <w:r>
         <w:rPr>
@@ -1139,78 +1180,45 @@
           <w:rFonts w:ascii="TH SarabunPSK" w:hAnsi="TH SarabunPSK" w:cs="TH SarabunPSK"/>
           <w:sz w:val="36"/>
           <w:szCs w:val="36"/>
-          <w:cs/>
-        </w:rPr>
-        <w:t>เมื่อใส่</w:t>
-      </w:r>
-      <w:r>
-        <w:rPr>
-          <w:rFonts w:ascii="TH SarabunPSK" w:hAnsi="TH SarabunPSK" w:cs="TH SarabunPSK"/>
-          <w:sz w:val="36"/>
-          <w:szCs w:val="36"/>
-        </w:rPr>
-        <w:t>mail, pass</w:t>
-      </w:r>
-      <w:r>
-        <w:rPr>
-          <w:rFonts w:ascii="TH SarabunPSK" w:hAnsi="TH SarabunPSK" w:cs="TH SarabunPSK"/>
-          <w:sz w:val="36"/>
-          <w:szCs w:val="36"/>
-          <w:cs/>
-        </w:rPr>
-        <w:t xml:space="preserve"> แล้วกดปุ่ม</w:t>
-      </w:r>
-      <w:r>
-        <w:rPr>
-          <w:rFonts w:ascii="TH SarabunPSK" w:hAnsi="TH SarabunPSK" w:cs="TH SarabunPSK"/>
-          <w:sz w:val="36"/>
-          <w:szCs w:val="36"/>
-        </w:rPr>
-        <w:t>login</w:t>
-      </w:r>
-      <w:r>
-        <w:rPr>
-          <w:rFonts w:ascii="TH SarabunPSK" w:hAnsi="TH SarabunPSK" w:cs="TH SarabunPSK"/>
-          <w:sz w:val="36"/>
-          <w:szCs w:val="36"/>
-          <w:cs/>
-        </w:rPr>
-        <w:t xml:space="preserve"> จะสามารถ</w:t>
-      </w:r>
-      <w:r>
-        <w:rPr>
-          <w:rFonts w:ascii="TH SarabunPSK" w:hAnsi="TH SarabunPSK" w:cs="TH SarabunPSK"/>
-          <w:sz w:val="36"/>
-          <w:szCs w:val="36"/>
-        </w:rPr>
-        <w:t xml:space="preserve">login </w:t>
-      </w:r>
-      <w:r>
-        <w:rPr>
-          <w:rFonts w:ascii="TH SarabunPSK" w:hAnsi="TH SarabunPSK" w:cs="TH SarabunPSK"/>
-          <w:sz w:val="36"/>
-          <w:szCs w:val="36"/>
-          <w:cs/>
-        </w:rPr>
-        <w:t>เข้าบัญชีของ</w:t>
-      </w:r>
-      <w:r>
-        <w:rPr>
-          <w:rFonts w:ascii="TH SarabunPSK" w:hAnsi="TH SarabunPSK" w:cs="TH SarabunPSK"/>
-          <w:sz w:val="36"/>
-          <w:szCs w:val="36"/>
-        </w:rPr>
-        <w:t xml:space="preserve">mail </w:t>
-      </w:r>
-      <w:r>
-        <w:rPr>
-          <w:rFonts w:ascii="TH SarabunPSK" w:hAnsi="TH SarabunPSK" w:cs="TH SarabunPSK"/>
-          <w:sz w:val="36"/>
-          <w:szCs w:val="36"/>
-          <w:cs/>
-        </w:rPr>
-        <w:t>นั้นๆได้</w:t>
-      </w:r>
+        </w:rPr>
+        <w:t xml:space="preserve">Week 1: </w:t>
+      </w:r>
+      <w:r>
+        <w:rPr>
+          <w:rFonts w:ascii="TH SarabunPSK" w:hAnsi="TH SarabunPSK" w:cs="TH SarabunPSK" w:hint="cs"/>
+          <w:sz w:val="36"/>
+          <w:szCs w:val="36"/>
+          <w:cs/>
+        </w:rPr>
+        <w:t>วางแผนและกำหนด</w:t>
+      </w:r>
+      <w:r>
+        <w:rPr>
+          <w:rFonts w:ascii="TH SarabunPSK" w:hAnsi="TH SarabunPSK" w:cs="TH SarabunPSK"/>
+          <w:sz w:val="36"/>
+          <w:szCs w:val="36"/>
+        </w:rPr>
+        <w:t xml:space="preserve">frame work </w:t>
+      </w:r>
+      <w:r>
+        <w:rPr>
+          <w:rFonts w:ascii="TH SarabunPSK" w:hAnsi="TH SarabunPSK" w:cs="TH SarabunPSK" w:hint="cs"/>
+          <w:sz w:val="36"/>
+          <w:szCs w:val="36"/>
+          <w:cs/>
+        </w:rPr>
+        <w:t xml:space="preserve">และ </w:t>
+      </w:r>
+      <w:proofErr w:type="gramStart"/>
+      <w:r>
+        <w:rPr>
+          <w:rFonts w:ascii="TH SarabunPSK" w:hAnsi="TH SarabunPSK" w:cs="TH SarabunPSK"/>
+          <w:sz w:val="36"/>
+          <w:szCs w:val="36"/>
+        </w:rPr>
+        <w:t>tools</w:t>
+      </w:r>
+      <w:proofErr w:type="gramEnd"/>
     </w:p>
     <w:p>
       <w:pPr>
@@ -1230,51 +1238,51 @@
           <w:rFonts w:ascii="TH SarabunPSK" w:hAnsi="TH SarabunPSK" w:cs="TH SarabunPSK"/>
           <w:sz w:val="36"/>
           <w:szCs w:val="36"/>
-          <w:cs/>
-        </w:rPr>
-        <w:t>สามารถ</w:t>
-      </w:r>
-      <w:r>
-        <w:rPr>
-          <w:rFonts w:ascii="TH SarabunPSK" w:hAnsi="TH SarabunPSK" w:cs="TH SarabunPSK"/>
-          <w:sz w:val="36"/>
-          <w:szCs w:val="36"/>
-        </w:rPr>
-        <w:t xml:space="preserve">log in </w:t>
-      </w:r>
-      <w:r>
-        <w:rPr>
-          <w:rFonts w:ascii="TH SarabunPSK" w:hAnsi="TH SarabunPSK" w:cs="TH SarabunPSK"/>
-          <w:sz w:val="36"/>
-          <w:szCs w:val="36"/>
-          <w:cs/>
-        </w:rPr>
-        <w:t>ได้ด้วย</w:t>
-      </w:r>
-      <w:r>
-        <w:rPr>
-          <w:rFonts w:ascii="TH SarabunPSK" w:hAnsi="TH SarabunPSK" w:cs="TH SarabunPSK"/>
-          <w:sz w:val="36"/>
-          <w:szCs w:val="36"/>
-        </w:rPr>
-        <w:t xml:space="preserve">Google account </w:t>
-      </w:r>
-      <w:r>
-        <w:rPr>
-          <w:rFonts w:ascii="TH SarabunPSK" w:hAnsi="TH SarabunPSK" w:cs="TH SarabunPSK"/>
-          <w:sz w:val="36"/>
-          <w:szCs w:val="36"/>
-          <w:cs/>
-        </w:rPr>
-        <w:t>ของ</w:t>
-      </w:r>
-      <w:r>
-        <w:rPr>
-          <w:rFonts w:ascii="TH SarabunPSK" w:hAnsi="TH SarabunPSK" w:cs="TH SarabunPSK"/>
-          <w:sz w:val="36"/>
-          <w:szCs w:val="36"/>
-        </w:rPr>
-        <w:t>Google</w:t>
+        </w:rPr>
+        <w:t xml:space="preserve">Week 2: </w:t>
+      </w:r>
+      <w:r>
+        <w:rPr>
+          <w:rFonts w:ascii="TH SarabunPSK" w:hAnsi="TH SarabunPSK" w:cs="TH SarabunPSK" w:hint="cs"/>
+          <w:sz w:val="36"/>
+          <w:szCs w:val="36"/>
+          <w:cs/>
+        </w:rPr>
+        <w:t xml:space="preserve">ทดลองใช้งาน </w:t>
+      </w:r>
+      <w:r>
+        <w:rPr>
+          <w:rFonts w:ascii="TH SarabunPSK" w:hAnsi="TH SarabunPSK" w:cs="TH SarabunPSK"/>
+          <w:sz w:val="36"/>
+          <w:szCs w:val="36"/>
+        </w:rPr>
+        <w:t xml:space="preserve">mongo </w:t>
+      </w:r>
+      <w:proofErr w:type="spellStart"/>
+      <w:r>
+        <w:rPr>
+          <w:rFonts w:ascii="TH SarabunPSK" w:hAnsi="TH SarabunPSK" w:cs="TH SarabunPSK"/>
+          <w:sz w:val="36"/>
+          <w:szCs w:val="36"/>
+        </w:rPr>
+        <w:t>db</w:t>
+      </w:r>
+      <w:proofErr w:type="spellEnd"/>
+      <w:r>
+        <w:rPr>
+          <w:rFonts w:ascii="TH SarabunPSK" w:hAnsi="TH SarabunPSK" w:cs="TH SarabunPSK"/>
+          <w:sz w:val="36"/>
+          <w:szCs w:val="36"/>
+        </w:rPr>
+        <w:t xml:space="preserve"> </w:t>
+      </w:r>
+      <w:r>
+        <w:rPr>
+          <w:rFonts w:ascii="TH SarabunPSK" w:hAnsi="TH SarabunPSK" w:cs="TH SarabunPSK"/>
+          <w:sz w:val="36"/>
+          <w:szCs w:val="36"/>
+        </w:rPr>
+        <w:t xml:space="preserve"> </w:t>
       </w:r>
     </w:p>
     <w:p>
@@ -1295,101 +1303,42 @@
           <w:rFonts w:ascii="TH SarabunPSK" w:hAnsi="TH SarabunPSK" w:cs="TH SarabunPSK"/>
           <w:sz w:val="36"/>
           <w:szCs w:val="36"/>
-          <w:cs/>
-        </w:rPr>
-        <w:t>เมื่อกด</w:t>
-      </w:r>
-      <w:r>
-        <w:rPr>
-          <w:rFonts w:ascii="TH SarabunPSK" w:hAnsi="TH SarabunPSK" w:cs="TH SarabunPSK"/>
-          <w:sz w:val="36"/>
-          <w:szCs w:val="36"/>
-          <w:cs/>
-        </w:rPr>
-        <w:t>ปุ่มสร้าง</w:t>
-      </w:r>
-      <w:r>
-        <w:rPr>
-          <w:rFonts w:ascii="TH SarabunPSK" w:hAnsi="TH SarabunPSK" w:cs="TH SarabunPSK"/>
-          <w:sz w:val="36"/>
-          <w:szCs w:val="36"/>
-        </w:rPr>
-        <w:t>Account</w:t>
-      </w:r>
-      <w:r>
-        <w:rPr>
-          <w:rFonts w:ascii="TH SarabunPSK" w:hAnsi="TH SarabunPSK" w:cs="TH SarabunPSK"/>
-          <w:sz w:val="36"/>
-          <w:szCs w:val="36"/>
-        </w:rPr>
-        <w:t xml:space="preserve"> </w:t>
-      </w:r>
-      <w:r>
-        <w:rPr>
-          <w:rFonts w:ascii="TH SarabunPSK" w:hAnsi="TH SarabunPSK" w:cs="TH SarabunPSK"/>
-          <w:sz w:val="36"/>
-          <w:szCs w:val="36"/>
-          <w:cs/>
-        </w:rPr>
-        <w:t>จะไปที่หน้า</w:t>
-      </w:r>
-      <w:r>
-        <w:rPr>
-          <w:rFonts w:ascii="TH SarabunPSK" w:hAnsi="TH SarabunPSK" w:cs="TH SarabunPSK"/>
-          <w:sz w:val="36"/>
-          <w:szCs w:val="36"/>
-        </w:rPr>
-        <w:t xml:space="preserve"> </w:t>
-      </w:r>
-      <w:r>
-        <w:rPr>
-          <w:rFonts w:ascii="TH SarabunPSK" w:hAnsi="TH SarabunPSK" w:cs="TH SarabunPSK"/>
-          <w:sz w:val="36"/>
-          <w:szCs w:val="36"/>
-        </w:rPr>
-        <w:t>sign up</w:t>
-      </w:r>
-      <w:r>
-        <w:rPr>
-          <w:rFonts w:ascii="TH SarabunPSK" w:hAnsi="TH SarabunPSK" w:cs="TH SarabunPSK"/>
-          <w:sz w:val="36"/>
-          <w:szCs w:val="36"/>
-        </w:rPr>
-        <w:t xml:space="preserve"> </w:t>
-      </w:r>
-    </w:p>
-    <w:p>
-      <w:pPr>
-        <w:rPr>
-          <w:rFonts w:ascii="TH SarabunPSK" w:hAnsi="TH SarabunPSK" w:cs="TH SarabunPSK"/>
-          <w:sz w:val="36"/>
-          <w:szCs w:val="36"/>
-        </w:rPr>
-      </w:pPr>
-      <w:r>
-        <w:rPr>
-          <w:rFonts w:ascii="TH SarabunPSK" w:hAnsi="TH SarabunPSK" w:cs="TH SarabunPSK"/>
-          <w:sz w:val="36"/>
-          <w:szCs w:val="36"/>
-          <w:cs/>
-        </w:rPr>
-        <w:t xml:space="preserve">หน้า </w:t>
-      </w:r>
-      <w:r>
-        <w:rPr>
-          <w:rFonts w:ascii="TH SarabunPSK" w:hAnsi="TH SarabunPSK" w:cs="TH SarabunPSK"/>
-          <w:sz w:val="36"/>
-          <w:szCs w:val="36"/>
-        </w:rPr>
-        <w:t>Sign Up</w:t>
-      </w:r>
-      <w:r>
-        <w:rPr>
-          <w:rFonts w:ascii="TH SarabunPSK" w:hAnsi="TH SarabunPSK" w:cs="TH SarabunPSK"/>
-          <w:sz w:val="36"/>
-          <w:szCs w:val="36"/>
-        </w:rPr>
-        <w:t xml:space="preserve"> </w:t>
+        </w:rPr>
+        <w:t xml:space="preserve">Week 3: </w:t>
+      </w:r>
+      <w:r>
+        <w:rPr>
+          <w:rFonts w:ascii="TH SarabunPSK" w:hAnsi="TH SarabunPSK" w:cs="TH SarabunPSK" w:hint="cs"/>
+          <w:sz w:val="36"/>
+          <w:szCs w:val="36"/>
+          <w:cs/>
+        </w:rPr>
+        <w:t>สร้างหน้า</w:t>
+      </w:r>
+      <w:r>
+        <w:rPr>
+          <w:rFonts w:ascii="TH SarabunPSK" w:hAnsi="TH SarabunPSK" w:cs="TH SarabunPSK"/>
+          <w:sz w:val="36"/>
+          <w:szCs w:val="36"/>
+        </w:rPr>
+        <w:t xml:space="preserve"> Page Login home </w:t>
+      </w:r>
+      <w:r>
+        <w:rPr>
+          <w:rFonts w:ascii="TH SarabunPSK" w:hAnsi="TH SarabunPSK" w:cs="TH SarabunPSK" w:hint="cs"/>
+          <w:sz w:val="36"/>
+          <w:szCs w:val="36"/>
+          <w:cs/>
+        </w:rPr>
+        <w:t xml:space="preserve">และ </w:t>
+      </w:r>
+      <w:r>
+        <w:rPr>
+          <w:rFonts w:ascii="TH SarabunPSK" w:hAnsi="TH SarabunPSK" w:cs="TH SarabunPSK"/>
+          <w:sz w:val="36"/>
+          <w:szCs w:val="36"/>
+        </w:rPr>
+        <w:t>Signup</w:t>
       </w:r>
     </w:p>
     <w:p>
@@ -1410,43 +1359,77 @@
           <w:rFonts w:ascii="TH SarabunPSK" w:hAnsi="TH SarabunPSK" w:cs="TH SarabunPSK"/>
           <w:sz w:val="36"/>
           <w:szCs w:val="36"/>
-          <w:cs/>
-        </w:rPr>
-        <w:t xml:space="preserve">เมื่อทำการกรอกข้อมูลที่จะเป็นแล้วกด </w:t>
-      </w:r>
-      <w:r>
-        <w:rPr>
-          <w:rFonts w:ascii="TH SarabunPSK" w:hAnsi="TH SarabunPSK" w:cs="TH SarabunPSK"/>
-          <w:sz w:val="36"/>
-          <w:szCs w:val="36"/>
-        </w:rPr>
-        <w:t xml:space="preserve">create </w:t>
-      </w:r>
-      <w:r>
-        <w:rPr>
-          <w:rFonts w:ascii="TH SarabunPSK" w:hAnsi="TH SarabunPSK" w:cs="TH SarabunPSK"/>
-          <w:sz w:val="36"/>
-          <w:szCs w:val="36"/>
-          <w:cs/>
-        </w:rPr>
-        <w:t>จะทำการสร้าง</w:t>
-      </w:r>
-      <w:r>
-        <w:rPr>
-          <w:rFonts w:ascii="TH SarabunPSK" w:hAnsi="TH SarabunPSK" w:cs="TH SarabunPSK"/>
-          <w:sz w:val="36"/>
-          <w:szCs w:val="36"/>
-        </w:rPr>
-        <w:t xml:space="preserve"> account </w:t>
-      </w:r>
-      <w:r>
-        <w:rPr>
-          <w:rFonts w:ascii="TH SarabunPSK" w:hAnsi="TH SarabunPSK" w:cs="TH SarabunPSK"/>
-          <w:sz w:val="36"/>
-          <w:szCs w:val="36"/>
-          <w:cs/>
-        </w:rPr>
-        <w:t>ใหม่</w:t>
+        </w:rPr>
+        <w:t xml:space="preserve">Week 4: </w:t>
+      </w:r>
+      <w:r>
+        <w:rPr>
+          <w:rFonts w:ascii="TH SarabunPSK" w:hAnsi="TH SarabunPSK" w:cs="TH SarabunPSK" w:hint="cs"/>
+          <w:sz w:val="36"/>
+          <w:szCs w:val="36"/>
+          <w:cs/>
+        </w:rPr>
+        <w:t>เปลี่ยน</w:t>
+      </w:r>
+      <w:r>
+        <w:rPr>
+          <w:rFonts w:ascii="TH SarabunPSK" w:hAnsi="TH SarabunPSK" w:cs="TH SarabunPSK"/>
+          <w:sz w:val="36"/>
+          <w:szCs w:val="36"/>
+        </w:rPr>
+        <w:t xml:space="preserve"> platform </w:t>
+      </w:r>
+      <w:r>
+        <w:rPr>
+          <w:rFonts w:ascii="TH SarabunPSK" w:hAnsi="TH SarabunPSK" w:cs="TH SarabunPSK" w:hint="cs"/>
+          <w:sz w:val="36"/>
+          <w:szCs w:val="36"/>
+          <w:cs/>
+        </w:rPr>
+        <w:t xml:space="preserve">จาก </w:t>
+      </w:r>
+      <w:r>
+        <w:rPr>
+          <w:rFonts w:ascii="TH SarabunPSK" w:hAnsi="TH SarabunPSK" w:cs="TH SarabunPSK"/>
+          <w:sz w:val="36"/>
+          <w:szCs w:val="36"/>
+        </w:rPr>
+        <w:t xml:space="preserve">mongo </w:t>
+      </w:r>
+      <w:proofErr w:type="spellStart"/>
+      <w:r>
+        <w:rPr>
+          <w:rFonts w:ascii="TH SarabunPSK" w:hAnsi="TH SarabunPSK" w:cs="TH SarabunPSK"/>
+          <w:sz w:val="36"/>
+          <w:szCs w:val="36"/>
+        </w:rPr>
+        <w:t>db</w:t>
+      </w:r>
+      <w:proofErr w:type="spellEnd"/>
+      <w:r>
+        <w:rPr>
+          <w:rFonts w:ascii="TH SarabunPSK" w:hAnsi="TH SarabunPSK" w:cs="TH SarabunPSK"/>
+          <w:sz w:val="36"/>
+          <w:szCs w:val="36"/>
+        </w:rPr>
+        <w:t xml:space="preserve"> </w:t>
+      </w:r>
+      <w:r>
+        <w:rPr>
+          <w:rFonts w:ascii="TH SarabunPSK" w:hAnsi="TH SarabunPSK" w:cs="TH SarabunPSK" w:hint="cs"/>
+          <w:sz w:val="36"/>
+          <w:szCs w:val="36"/>
+          <w:cs/>
+        </w:rPr>
+        <w:t xml:space="preserve">เป็น </w:t>
+      </w:r>
+      <w:r>
+        <w:rPr>
+          <w:rFonts w:ascii="TH SarabunPSK" w:hAnsi="TH SarabunPSK" w:cs="TH SarabunPSK"/>
+          <w:sz w:val="36"/>
+          <w:szCs w:val="36"/>
+        </w:rPr>
+        <w:t>firebase</w:t>
       </w:r>
     </w:p>
     <w:p>
@@ -1467,26 +1450,8 @@
           <w:rFonts w:ascii="TH SarabunPSK" w:hAnsi="TH SarabunPSK" w:cs="TH SarabunPSK"/>
           <w:sz w:val="36"/>
           <w:szCs w:val="36"/>
-          <w:cs/>
-        </w:rPr>
-        <w:t>สามารถกรอกข้อมูล</w:t>
-      </w:r>
-      <w:r>
-        <w:rPr>
-          <w:rFonts w:ascii="TH SarabunPSK" w:hAnsi="TH SarabunPSK" w:cs="TH SarabunPSK"/>
-          <w:sz w:val="36"/>
-          <w:szCs w:val="36"/>
-        </w:rPr>
-        <w:t>User</w:t>
-      </w:r>
-      <w:r>
-        <w:rPr>
-          <w:rFonts w:ascii="TH SarabunPSK" w:hAnsi="TH SarabunPSK" w:cs="TH SarabunPSK"/>
-          <w:sz w:val="36"/>
-          <w:szCs w:val="36"/>
-          <w:cs/>
-        </w:rPr>
-        <w:t>ได้</w:t>
+        </w:rPr>
+        <w:t>Week 5-6: -</w:t>
       </w:r>
     </w:p>
     <w:p>
@@ -1507,77 +1472,25 @@
           <w:rFonts w:ascii="TH SarabunPSK" w:hAnsi="TH SarabunPSK" w:cs="TH SarabunPSK"/>
           <w:sz w:val="36"/>
           <w:szCs w:val="36"/>
-          <w:cs/>
-        </w:rPr>
-        <w:t>เมื่อกด</w:t>
-      </w:r>
-      <w:r>
-        <w:rPr>
-          <w:rFonts w:ascii="TH SarabunPSK" w:hAnsi="TH SarabunPSK" w:cs="TH SarabunPSK"/>
-          <w:sz w:val="36"/>
-          <w:szCs w:val="36"/>
-          <w:cs/>
-        </w:rPr>
-        <w:t xml:space="preserve">ปุ่ม </w:t>
-      </w:r>
-      <w:r>
-        <w:rPr>
-          <w:rFonts w:ascii="TH SarabunPSK" w:hAnsi="TH SarabunPSK" w:cs="TH SarabunPSK"/>
-          <w:sz w:val="36"/>
-          <w:szCs w:val="36"/>
-        </w:rPr>
-        <w:t>Login</w:t>
-      </w:r>
-      <w:r>
-        <w:rPr>
-          <w:rFonts w:ascii="TH SarabunPSK" w:hAnsi="TH SarabunPSK" w:cs="TH SarabunPSK"/>
-          <w:sz w:val="36"/>
-          <w:szCs w:val="36"/>
-        </w:rPr>
-        <w:t xml:space="preserve"> </w:t>
-      </w:r>
-      <w:r>
-        <w:rPr>
-          <w:rFonts w:ascii="TH SarabunPSK" w:hAnsi="TH SarabunPSK" w:cs="TH SarabunPSK"/>
-          <w:sz w:val="36"/>
-          <w:szCs w:val="36"/>
-          <w:cs/>
-        </w:rPr>
-        <w:t xml:space="preserve"> จะทำการกลับไปหน้า </w:t>
-      </w:r>
-      <w:r>
-        <w:rPr>
-          <w:rFonts w:ascii="TH SarabunPSK" w:hAnsi="TH SarabunPSK" w:cs="TH SarabunPSK"/>
-          <w:sz w:val="36"/>
-          <w:szCs w:val="36"/>
-        </w:rPr>
-        <w:t>Login</w:t>
-      </w:r>
-    </w:p>
-    <w:p>
-      <w:pPr>
-        <w:rPr>
-          <w:rFonts w:ascii="TH SarabunPSK" w:hAnsi="TH SarabunPSK" w:cs="TH SarabunPSK"/>
-          <w:sz w:val="36"/>
-          <w:szCs w:val="36"/>
-        </w:rPr>
-      </w:pPr>
-      <w:r>
-        <w:rPr>
-          <w:rFonts w:ascii="TH SarabunPSK" w:hAnsi="TH SarabunPSK" w:cs="TH SarabunPSK"/>
-          <w:sz w:val="36"/>
-          <w:szCs w:val="36"/>
-          <w:cs/>
-        </w:rPr>
-        <w:t>หน้า</w:t>
-      </w:r>
-      <w:r>
-        <w:rPr>
-          <w:rFonts w:ascii="TH SarabunPSK" w:hAnsi="TH SarabunPSK" w:cs="TH SarabunPSK"/>
-          <w:sz w:val="36"/>
-          <w:szCs w:val="36"/>
-        </w:rPr>
-        <w:t xml:space="preserve"> Home :</w:t>
+        </w:rPr>
+        <w:t xml:space="preserve">Week 7-8: </w:t>
+      </w:r>
+      <w:r>
+        <w:rPr>
+          <w:rFonts w:ascii="TH SarabunPSK" w:hAnsi="TH SarabunPSK" w:cs="TH SarabunPSK" w:hint="cs"/>
+          <w:sz w:val="36"/>
+          <w:szCs w:val="36"/>
+          <w:cs/>
+        </w:rPr>
+        <w:t>สร้างระบบ</w:t>
+      </w:r>
+      <w:r>
+        <w:rPr>
+          <w:rFonts w:ascii="TH SarabunPSK" w:hAnsi="TH SarabunPSK" w:cs="TH SarabunPSK"/>
+          <w:sz w:val="36"/>
+          <w:szCs w:val="36"/>
+        </w:rPr>
+        <w:t xml:space="preserve"> Authentication</w:t>
       </w:r>
     </w:p>
     <w:p>
@@ -1598,52 +1511,135 @@
           <w:rFonts w:ascii="TH SarabunPSK" w:hAnsi="TH SarabunPSK" w:cs="TH SarabunPSK"/>
           <w:sz w:val="36"/>
           <w:szCs w:val="36"/>
-          <w:cs/>
-        </w:rPr>
-        <w:t xml:space="preserve">สามารถไปหน้า </w:t>
-      </w:r>
-      <w:r>
-        <w:rPr>
-          <w:rFonts w:ascii="TH SarabunPSK" w:hAnsi="TH SarabunPSK" w:cs="TH SarabunPSK"/>
-          <w:sz w:val="36"/>
-          <w:szCs w:val="36"/>
-        </w:rPr>
-        <w:t>Profile</w:t>
-      </w:r>
-      <w:r>
-        <w:rPr>
-          <w:rFonts w:ascii="TH SarabunPSK" w:hAnsi="TH SarabunPSK" w:cs="TH SarabunPSK"/>
-          <w:sz w:val="36"/>
-          <w:szCs w:val="36"/>
-          <w:cs/>
-        </w:rPr>
-        <w:t xml:space="preserve"> </w:t>
-      </w:r>
-      <w:r>
-        <w:rPr>
-          <w:rFonts w:ascii="TH SarabunPSK" w:hAnsi="TH SarabunPSK" w:cs="TH SarabunPSK"/>
-          <w:sz w:val="36"/>
-          <w:szCs w:val="36"/>
-          <w:cs/>
-        </w:rPr>
-        <w:t>ได้ผ่านการกดปุ่ม</w:t>
-      </w:r>
-      <w:r>
-        <w:rPr>
-          <w:rFonts w:ascii="TH SarabunPSK" w:hAnsi="TH SarabunPSK" w:cs="TH SarabunPSK"/>
-          <w:sz w:val="36"/>
-          <w:szCs w:val="36"/>
-          <w:cs/>
-        </w:rPr>
-        <w:t>บน</w:t>
-      </w:r>
-      <w:r>
-        <w:rPr>
-          <w:rFonts w:ascii="TH SarabunPSK" w:hAnsi="TH SarabunPSK" w:cs="TH SarabunPSK"/>
-          <w:sz w:val="36"/>
-          <w:szCs w:val="36"/>
-        </w:rPr>
-        <w:t>Navbar</w:t>
+        </w:rPr>
+        <w:t xml:space="preserve">Week 9: </w:t>
+      </w:r>
+      <w:r>
+        <w:rPr>
+          <w:rFonts w:ascii="TH SarabunPSK" w:hAnsi="TH SarabunPSK" w:cs="TH SarabunPSK" w:hint="cs"/>
+          <w:sz w:val="36"/>
+          <w:szCs w:val="36"/>
+          <w:cs/>
+        </w:rPr>
+        <w:t>ปรับปรุงระบบ</w:t>
+      </w:r>
+      <w:r>
+        <w:rPr>
+          <w:rFonts w:ascii="TH SarabunPSK" w:hAnsi="TH SarabunPSK" w:cs="TH SarabunPSK"/>
+          <w:sz w:val="36"/>
+          <w:szCs w:val="36"/>
+        </w:rPr>
+        <w:t>Route</w:t>
+      </w:r>
+      <w:r>
+        <w:rPr>
+          <w:rFonts w:ascii="TH SarabunPSK" w:hAnsi="TH SarabunPSK" w:cs="TH SarabunPSK" w:hint="cs"/>
+          <w:sz w:val="36"/>
+          <w:szCs w:val="36"/>
+          <w:cs/>
+        </w:rPr>
+        <w:t xml:space="preserve"> และ เพิ่ม</w:t>
+      </w:r>
+      <w:r>
+        <w:rPr>
+          <w:rFonts w:ascii="TH SarabunPSK" w:hAnsi="TH SarabunPSK" w:cs="TH SarabunPSK"/>
+          <w:sz w:val="36"/>
+          <w:szCs w:val="36"/>
+        </w:rPr>
+        <w:t xml:space="preserve"> CSS</w:t>
+      </w:r>
+      <w:r>
+        <w:rPr>
+          <w:rFonts w:ascii="TH SarabunPSK" w:hAnsi="TH SarabunPSK" w:cs="TH SarabunPSK" w:hint="cs"/>
+          <w:sz w:val="36"/>
+          <w:szCs w:val="36"/>
+          <w:cs/>
+        </w:rPr>
+        <w:t>ให้กับ</w:t>
+      </w:r>
+      <w:r>
+        <w:rPr>
+          <w:rFonts w:ascii="TH SarabunPSK" w:hAnsi="TH SarabunPSK" w:cs="TH SarabunPSK"/>
+          <w:sz w:val="36"/>
+          <w:szCs w:val="36"/>
+        </w:rPr>
+        <w:t xml:space="preserve">pages </w:t>
+      </w:r>
+      <w:r>
+        <w:rPr>
+          <w:rFonts w:ascii="TH SarabunPSK" w:hAnsi="TH SarabunPSK" w:cs="TH SarabunPSK" w:hint="cs"/>
+          <w:sz w:val="36"/>
+          <w:szCs w:val="36"/>
+          <w:cs/>
+        </w:rPr>
+        <w:t>ต่างๆ</w:t>
+      </w:r>
+    </w:p>
+    <w:p>
+      <w:pPr>
+        <w:rPr>
+          <w:rFonts w:ascii="TH SarabunPSK" w:hAnsi="TH SarabunPSK" w:cs="TH SarabunPSK"/>
+          <w:sz w:val="36"/>
+          <w:szCs w:val="36"/>
+        </w:rPr>
+      </w:pPr>
+    </w:p>
+    <w:p>
+      <w:pPr>
+        <w:rPr>
+          <w:rFonts w:ascii="TH SarabunPSK" w:hAnsi="TH SarabunPSK" w:cs="TH SarabunPSK"/>
+          <w:sz w:val="36"/>
+          <w:szCs w:val="36"/>
+        </w:rPr>
+      </w:pPr>
+    </w:p>
+    <w:p>
+      <w:pPr>
+        <w:rPr>
+          <w:rFonts w:ascii="TH SarabunPSK" w:hAnsi="TH SarabunPSK" w:cs="TH SarabunPSK"/>
+          <w:sz w:val="36"/>
+          <w:szCs w:val="36"/>
+        </w:rPr>
+      </w:pPr>
+    </w:p>
+    <w:p>
+      <w:pPr>
+        <w:rPr>
+          <w:rFonts w:ascii="TH SarabunPSK" w:hAnsi="TH SarabunPSK" w:cs="TH SarabunPSK"/>
+          <w:sz w:val="36"/>
+          <w:szCs w:val="36"/>
+        </w:rPr>
+      </w:pPr>
+    </w:p>
+    <w:p>
+      <w:pPr>
+        <w:rPr>
+          <w:rFonts w:ascii="TH SarabunPSK" w:hAnsi="TH SarabunPSK" w:cs="TH SarabunPSK" w:hint="cs"/>
+          <w:sz w:val="36"/>
+          <w:szCs w:val="36"/>
+        </w:rPr>
+      </w:pPr>
+    </w:p>
+    <w:p>
+      <w:pPr>
+        <w:rPr>
+          <w:rFonts w:ascii="TH SarabunPSK" w:hAnsi="TH SarabunPSK" w:cs="TH SarabunPSK"/>
+          <w:b/>
+          <w:bCs/>
+          <w:sz w:val="48"/>
+          <w:szCs w:val="48"/>
+        </w:rPr>
+      </w:pPr>
+      <w:r>
+        <w:rPr>
+          <w:rFonts w:ascii="TH SarabunPSK" w:hAnsi="TH SarabunPSK" w:cs="TH SarabunPSK"/>
+          <w:b/>
+          <w:bCs/>
+          <w:sz w:val="48"/>
+          <w:szCs w:val="48"/>
+        </w:rPr>
+        <w:lastRenderedPageBreak/>
+        <w:t>Development problem</w:t>
       </w:r>
     </w:p>
     <w:p>
@@ -1661,46 +1657,29 @@
       </w:pPr>
       <w:r>
         <w:rPr>
-          <w:rFonts w:ascii="TH SarabunPSK" w:hAnsi="TH SarabunPSK" w:cs="TH SarabunPSK"/>
-          <w:sz w:val="36"/>
-          <w:szCs w:val="36"/>
-          <w:cs/>
-        </w:rPr>
-        <w:t>แสดงข้อมูลของ</w:t>
-      </w:r>
-      <w:r>
-        <w:rPr>
-          <w:rFonts w:ascii="TH SarabunPSK" w:hAnsi="TH SarabunPSK" w:cs="TH SarabunPSK"/>
-          <w:sz w:val="36"/>
-          <w:szCs w:val="36"/>
-        </w:rPr>
-        <w:t>User</w:t>
-      </w:r>
-    </w:p>
-    <w:p>
-      <w:pPr>
-        <w:rPr>
-          <w:rFonts w:ascii="TH SarabunPSK" w:hAnsi="TH SarabunPSK" w:cs="TH SarabunPSK"/>
-          <w:sz w:val="36"/>
-          <w:szCs w:val="36"/>
-        </w:rPr>
-      </w:pPr>
-      <w:r>
-        <w:rPr>
-          <w:rFonts w:ascii="TH SarabunPSK" w:hAnsi="TH SarabunPSK" w:cs="TH SarabunPSK"/>
-          <w:sz w:val="36"/>
-          <w:szCs w:val="36"/>
-          <w:cs/>
-        </w:rPr>
-        <w:t xml:space="preserve">หน้า </w:t>
-      </w:r>
-      <w:r>
-        <w:rPr>
-          <w:rFonts w:ascii="TH SarabunPSK" w:hAnsi="TH SarabunPSK" w:cs="TH SarabunPSK"/>
-          <w:sz w:val="36"/>
-          <w:szCs w:val="36"/>
-        </w:rPr>
-        <w:t xml:space="preserve">Edit </w:t>
+          <w:rFonts w:ascii="TH SarabunPSK" w:hAnsi="TH SarabunPSK" w:cs="TH SarabunPSK" w:hint="cs"/>
+          <w:sz w:val="36"/>
+          <w:szCs w:val="36"/>
+          <w:cs/>
+        </w:rPr>
+        <w:t>เวลาในการศึกษาการทำงาน</w:t>
+      </w:r>
+      <w:r>
+        <w:rPr>
+          <w:rFonts w:ascii="TH SarabunPSK" w:hAnsi="TH SarabunPSK" w:cs="TH SarabunPSK"/>
+          <w:sz w:val="36"/>
+          <w:szCs w:val="36"/>
+        </w:rPr>
+        <w:t>,</w:t>
+      </w:r>
+      <w:r>
+        <w:rPr>
+          <w:rFonts w:ascii="TH SarabunPSK" w:hAnsi="TH SarabunPSK" w:cs="TH SarabunPSK" w:hint="cs"/>
+          <w:sz w:val="36"/>
+          <w:szCs w:val="36"/>
+          <w:cs/>
+        </w:rPr>
+        <w:t xml:space="preserve"> วิธีการใช้งานเครื่องมีต่างๆไม่เพียงพอ</w:t>
       </w:r>
     </w:p>
     <w:p>
@@ -1718,37 +1697,63 @@
       </w:pPr>
       <w:r>
         <w:rPr>
-          <w:rFonts w:ascii="TH SarabunPSK" w:hAnsi="TH SarabunPSK" w:cs="TH SarabunPSK"/>
-          <w:sz w:val="36"/>
-          <w:szCs w:val="36"/>
-          <w:cs/>
-        </w:rPr>
-        <w:t xml:space="preserve">มีการแสดง </w:t>
-      </w:r>
-      <w:r>
-        <w:rPr>
-          <w:rFonts w:ascii="TH SarabunPSK" w:hAnsi="TH SarabunPSK" w:cs="TH SarabunPSK"/>
-          <w:sz w:val="36"/>
-          <w:szCs w:val="36"/>
-        </w:rPr>
-        <w:t>User</w:t>
-      </w:r>
-      <w:r>
-        <w:rPr>
-          <w:rFonts w:ascii="TH SarabunPSK" w:hAnsi="TH SarabunPSK" w:cs="TH SarabunPSK"/>
-          <w:sz w:val="36"/>
-          <w:szCs w:val="36"/>
-        </w:rPr>
-        <w:t xml:space="preserve"> Data</w:t>
-      </w:r>
-      <w:r>
-        <w:rPr>
-          <w:rFonts w:ascii="TH SarabunPSK" w:hAnsi="TH SarabunPSK" w:cs="TH SarabunPSK"/>
-          <w:sz w:val="36"/>
-          <w:szCs w:val="36"/>
-          <w:cs/>
-        </w:rPr>
-        <w:t xml:space="preserve"> </w:t>
+          <w:rFonts w:ascii="TH SarabunPSK" w:hAnsi="TH SarabunPSK" w:cs="TH SarabunPSK" w:hint="cs"/>
+          <w:sz w:val="36"/>
+          <w:szCs w:val="36"/>
+          <w:cs/>
+        </w:rPr>
+        <w:t>ปัญหาจากการ</w:t>
+      </w:r>
+      <w:r>
+        <w:rPr>
+          <w:rFonts w:ascii="TH SarabunPSK" w:hAnsi="TH SarabunPSK" w:cs="TH SarabunPSK"/>
+          <w:sz w:val="36"/>
+          <w:szCs w:val="36"/>
+        </w:rPr>
+        <w:t xml:space="preserve">update version </w:t>
+      </w:r>
+      <w:r>
+        <w:rPr>
+          <w:rFonts w:ascii="TH SarabunPSK" w:hAnsi="TH SarabunPSK" w:cs="TH SarabunPSK" w:hint="cs"/>
+          <w:sz w:val="36"/>
+          <w:szCs w:val="36"/>
+          <w:cs/>
+        </w:rPr>
+        <w:t xml:space="preserve">ของ </w:t>
+      </w:r>
+      <w:r>
+        <w:rPr>
+          <w:rFonts w:ascii="TH SarabunPSK" w:hAnsi="TH SarabunPSK" w:cs="TH SarabunPSK"/>
+          <w:sz w:val="36"/>
+          <w:szCs w:val="36"/>
+        </w:rPr>
+        <w:t xml:space="preserve">platform </w:t>
+      </w:r>
+      <w:r>
+        <w:rPr>
+          <w:rFonts w:ascii="TH SarabunPSK" w:hAnsi="TH SarabunPSK" w:cs="TH SarabunPSK" w:hint="cs"/>
+          <w:sz w:val="36"/>
+          <w:szCs w:val="36"/>
+          <w:cs/>
+        </w:rPr>
+        <w:t>ที่ใช้ทำให้ต้องปรักแก้จากกรณีศึกษาต่างๆที่มีการทำไว้แต่เป็น</w:t>
+      </w:r>
+      <w:r>
+        <w:rPr>
+          <w:rFonts w:ascii="TH SarabunPSK" w:hAnsi="TH SarabunPSK" w:cs="TH SarabunPSK"/>
+          <w:sz w:val="36"/>
+          <w:szCs w:val="36"/>
+        </w:rPr>
+        <w:t>version</w:t>
+      </w:r>
+      <w:r>
+        <w:rPr>
+          <w:rFonts w:ascii="TH SarabunPSK" w:hAnsi="TH SarabunPSK" w:cs="TH SarabunPSK" w:hint="cs"/>
+          <w:sz w:val="36"/>
+          <w:szCs w:val="36"/>
+          <w:cs/>
+        </w:rPr>
+        <w:t>ก่อนหน้า</w:t>
       </w:r>
     </w:p>
     <w:p>
@@ -1766,20 +1771,199 @@
       </w:pPr>
       <w:r>
         <w:rPr>
-          <w:rFonts w:ascii="TH SarabunPSK" w:hAnsi="TH SarabunPSK" w:cs="TH SarabunPSK"/>
-          <w:sz w:val="36"/>
-          <w:szCs w:val="36"/>
-          <w:cs/>
-        </w:rPr>
-        <w:t>สามารถแก้ไข</w:t>
-      </w:r>
-      <w:r>
-        <w:rPr>
-          <w:rFonts w:ascii="TH SarabunPSK" w:hAnsi="TH SarabunPSK" w:cs="TH SarabunPSK"/>
-          <w:sz w:val="36"/>
-          <w:szCs w:val="36"/>
-        </w:rPr>
-        <w:t>User Data</w:t>
+          <w:rFonts w:ascii="TH SarabunPSK" w:hAnsi="TH SarabunPSK" w:cs="TH SarabunPSK" w:hint="cs"/>
+          <w:sz w:val="36"/>
+          <w:szCs w:val="36"/>
+          <w:cs/>
+        </w:rPr>
+        <w:t>การทำตารางการทำงานและการวางแผนระยะเวลาทำได้ยากเนื่องจากต้องดำเนินการสร้างและ ทดลองเรียนรู้ไปพร้อมกันด้วยทำให้กำหนดเวลาที่แน่นอนไม่ได้</w:t>
+      </w:r>
+    </w:p>
+    <w:p>
+      <w:pPr>
+        <w:rPr>
+          <w:rFonts w:ascii="TH SarabunPSK" w:hAnsi="TH SarabunPSK" w:cs="TH SarabunPSK"/>
+          <w:sz w:val="36"/>
+          <w:szCs w:val="36"/>
+        </w:rPr>
+      </w:pPr>
+    </w:p>
+    <w:p>
+      <w:pPr>
+        <w:ind w:left="720"/>
+        <w:rPr>
+          <w:rFonts w:ascii="TH SarabunPSK" w:hAnsi="TH SarabunPSK" w:cs="TH SarabunPSK"/>
+          <w:sz w:val="36"/>
+          <w:szCs w:val="36"/>
+        </w:rPr>
+      </w:pPr>
+    </w:p>
+    <w:p>
+      <w:pPr>
+        <w:ind w:left="720"/>
+        <w:rPr>
+          <w:rFonts w:ascii="TH SarabunPSK" w:hAnsi="TH SarabunPSK" w:cs="TH SarabunPSK"/>
+          <w:sz w:val="36"/>
+          <w:szCs w:val="36"/>
+        </w:rPr>
+      </w:pPr>
+    </w:p>
+    <w:p>
+      <w:pPr>
+        <w:ind w:left="720"/>
+        <w:rPr>
+          <w:rFonts w:ascii="TH SarabunPSK" w:hAnsi="TH SarabunPSK" w:cs="TH SarabunPSK"/>
+          <w:sz w:val="36"/>
+          <w:szCs w:val="36"/>
+        </w:rPr>
+      </w:pPr>
+    </w:p>
+    <w:p>
+      <w:pPr>
+        <w:ind w:left="720"/>
+        <w:rPr>
+          <w:rFonts w:ascii="TH SarabunPSK" w:hAnsi="TH SarabunPSK" w:cs="TH SarabunPSK"/>
+          <w:sz w:val="36"/>
+          <w:szCs w:val="36"/>
+        </w:rPr>
+      </w:pPr>
+    </w:p>
+    <w:p>
+      <w:pPr>
+        <w:ind w:left="720"/>
+        <w:rPr>
+          <w:rFonts w:ascii="TH SarabunPSK" w:hAnsi="TH SarabunPSK" w:cs="TH SarabunPSK"/>
+          <w:sz w:val="36"/>
+          <w:szCs w:val="36"/>
+        </w:rPr>
+      </w:pPr>
+    </w:p>
+    <w:p>
+      <w:pPr>
+        <w:ind w:left="720"/>
+        <w:rPr>
+          <w:rFonts w:ascii="TH SarabunPSK" w:hAnsi="TH SarabunPSK" w:cs="TH SarabunPSK"/>
+          <w:sz w:val="36"/>
+          <w:szCs w:val="36"/>
+        </w:rPr>
+      </w:pPr>
+    </w:p>
+    <w:p>
+      <w:pPr>
+        <w:ind w:left="720"/>
+        <w:rPr>
+          <w:rFonts w:ascii="TH SarabunPSK" w:hAnsi="TH SarabunPSK" w:cs="TH SarabunPSK"/>
+          <w:sz w:val="36"/>
+          <w:szCs w:val="36"/>
+        </w:rPr>
+      </w:pPr>
+    </w:p>
+    <w:p>
+      <w:pPr>
+        <w:ind w:left="720"/>
+        <w:rPr>
+          <w:rFonts w:ascii="TH SarabunPSK" w:hAnsi="TH SarabunPSK" w:cs="TH SarabunPSK"/>
+          <w:sz w:val="36"/>
+          <w:szCs w:val="36"/>
+        </w:rPr>
+      </w:pPr>
+    </w:p>
+    <w:p>
+      <w:pPr>
+        <w:ind w:left="720"/>
+        <w:rPr>
+          <w:rFonts w:ascii="TH SarabunPSK" w:hAnsi="TH SarabunPSK" w:cs="TH SarabunPSK"/>
+          <w:sz w:val="36"/>
+          <w:szCs w:val="36"/>
+        </w:rPr>
+      </w:pPr>
+    </w:p>
+    <w:p>
+      <w:pPr>
+        <w:ind w:left="720"/>
+        <w:rPr>
+          <w:rFonts w:ascii="TH SarabunPSK" w:hAnsi="TH SarabunPSK" w:cs="TH SarabunPSK"/>
+          <w:sz w:val="36"/>
+          <w:szCs w:val="36"/>
+        </w:rPr>
+      </w:pPr>
+    </w:p>
+    <w:p>
+      <w:pPr>
+        <w:ind w:left="720"/>
+        <w:rPr>
+          <w:rFonts w:ascii="TH SarabunPSK" w:hAnsi="TH SarabunPSK" w:cs="TH SarabunPSK"/>
+          <w:sz w:val="36"/>
+          <w:szCs w:val="36"/>
+        </w:rPr>
+      </w:pPr>
+    </w:p>
+    <w:p>
+      <w:pPr>
+        <w:ind w:left="720"/>
+        <w:rPr>
+          <w:rFonts w:ascii="TH SarabunPSK" w:hAnsi="TH SarabunPSK" w:cs="TH SarabunPSK"/>
+          <w:sz w:val="36"/>
+          <w:szCs w:val="36"/>
+        </w:rPr>
+      </w:pPr>
+    </w:p>
+    <w:p>
+      <w:pPr>
+        <w:ind w:left="720"/>
+        <w:rPr>
+          <w:rFonts w:ascii="TH SarabunPSK" w:hAnsi="TH SarabunPSK" w:cs="TH SarabunPSK" w:hint="cs"/>
+          <w:sz w:val="36"/>
+          <w:szCs w:val="36"/>
+        </w:rPr>
+      </w:pPr>
+    </w:p>
+    <w:p>
+      <w:pPr>
+        <w:rPr>
+          <w:rFonts w:ascii="TH SarabunPSK" w:hAnsi="TH SarabunPSK" w:cs="TH SarabunPSK"/>
+          <w:b/>
+          <w:bCs/>
+          <w:sz w:val="48"/>
+          <w:szCs w:val="48"/>
+        </w:rPr>
+      </w:pPr>
+      <w:r>
+        <w:rPr>
+          <w:rFonts w:ascii="TH SarabunPSK" w:hAnsi="TH SarabunPSK" w:cs="TH SarabunPSK"/>
+          <w:b/>
+          <w:bCs/>
+          <w:sz w:val="48"/>
+          <w:szCs w:val="48"/>
+        </w:rPr>
+        <w:lastRenderedPageBreak/>
+        <w:t>User story</w:t>
+      </w:r>
+    </w:p>
+    <w:p>
+      <w:pPr>
+        <w:rPr>
+          <w:rFonts w:ascii="TH SarabunPSK" w:hAnsi="TH SarabunPSK" w:cs="TH SarabunPSK"/>
+          <w:sz w:val="36"/>
+          <w:szCs w:val="36"/>
+        </w:rPr>
+      </w:pPr>
+      <w:r>
+        <w:rPr>
+          <w:rFonts w:ascii="TH SarabunPSK" w:hAnsi="TH SarabunPSK" w:cs="TH SarabunPSK"/>
+          <w:sz w:val="36"/>
+          <w:szCs w:val="36"/>
+          <w:cs/>
+        </w:rPr>
+        <w:t xml:space="preserve">หน้า </w:t>
+      </w:r>
+      <w:r>
+        <w:rPr>
+          <w:rFonts w:ascii="TH SarabunPSK" w:hAnsi="TH SarabunPSK" w:cs="TH SarabunPSK"/>
+          <w:sz w:val="36"/>
+          <w:szCs w:val="36"/>
+        </w:rPr>
+        <w:t>Login</w:t>
       </w:r>
       <w:r>
         <w:rPr>
@@ -1794,35 +1978,8 @@
           <w:rFonts w:ascii="TH SarabunPSK" w:hAnsi="TH SarabunPSK" w:cs="TH SarabunPSK"/>
           <w:sz w:val="36"/>
           <w:szCs w:val="36"/>
-          <w:cs/>
-        </w:rPr>
-        <w:t>ได้</w:t>
-      </w:r>
-    </w:p>
-    <w:p>
-      <w:pPr>
-        <w:rPr>
-          <w:rFonts w:ascii="TH SarabunPSK" w:hAnsi="TH SarabunPSK" w:cs="TH SarabunPSK"/>
-          <w:sz w:val="36"/>
-          <w:szCs w:val="36"/>
-        </w:rPr>
-      </w:pPr>
-      <w:r>
-        <w:rPr>
-          <w:rFonts w:ascii="TH SarabunPSK" w:hAnsi="TH SarabunPSK" w:cs="TH SarabunPSK"/>
-          <w:sz w:val="36"/>
-          <w:szCs w:val="36"/>
-          <w:cs/>
-        </w:rPr>
-        <w:t xml:space="preserve">หน้า </w:t>
-      </w:r>
-      <w:r>
-        <w:rPr>
-          <w:rFonts w:ascii="TH SarabunPSK" w:hAnsi="TH SarabunPSK" w:cs="TH SarabunPSK"/>
-          <w:sz w:val="36"/>
-          <w:szCs w:val="36"/>
-        </w:rPr>
-        <w:t>Create character</w:t>
+        </w:rPr>
+        <w:t>:</w:t>
       </w:r>
     </w:p>
     <w:p>
@@ -1845,33 +2002,75 @@
           <w:szCs w:val="36"/>
           <w:cs/>
         </w:rPr>
-        <w:lastRenderedPageBreak/>
-        <w:t>สร้าง</w:t>
-      </w:r>
-      <w:r>
-        <w:rPr>
-          <w:rFonts w:ascii="TH SarabunPSK" w:hAnsi="TH SarabunPSK" w:cs="TH SarabunPSK"/>
-          <w:sz w:val="36"/>
-          <w:szCs w:val="36"/>
-        </w:rPr>
-        <w:t xml:space="preserve">Character </w:t>
-      </w:r>
-      <w:r>
-        <w:rPr>
-          <w:rFonts w:ascii="TH SarabunPSK" w:hAnsi="TH SarabunPSK" w:cs="TH SarabunPSK"/>
-          <w:sz w:val="36"/>
-          <w:szCs w:val="36"/>
-          <w:cs/>
-        </w:rPr>
-        <w:t>ได้จากการเปลี่ยน</w:t>
-      </w:r>
-      <w:r>
-        <w:rPr>
-          <w:rFonts w:ascii="TH SarabunPSK" w:hAnsi="TH SarabunPSK" w:cs="TH SarabunPSK"/>
-          <w:sz w:val="36"/>
-          <w:szCs w:val="36"/>
-        </w:rPr>
-        <w:t xml:space="preserve"> image layer</w:t>
+        <w:t>เมื่อใส่</w:t>
+      </w:r>
+      <w:r>
+        <w:rPr>
+          <w:rFonts w:ascii="TH SarabunPSK" w:hAnsi="TH SarabunPSK" w:cs="TH SarabunPSK"/>
+          <w:sz w:val="36"/>
+          <w:szCs w:val="36"/>
+        </w:rPr>
+        <w:t>mail, pass</w:t>
+      </w:r>
+      <w:r>
+        <w:rPr>
+          <w:rFonts w:ascii="TH SarabunPSK" w:hAnsi="TH SarabunPSK" w:cs="TH SarabunPSK"/>
+          <w:sz w:val="36"/>
+          <w:szCs w:val="36"/>
+          <w:cs/>
+        </w:rPr>
+        <w:t xml:space="preserve"> แล้วกดปุ่ม</w:t>
+      </w:r>
+      <w:r>
+        <w:rPr>
+          <w:rFonts w:ascii="TH SarabunPSK" w:hAnsi="TH SarabunPSK" w:cs="TH SarabunPSK"/>
+          <w:sz w:val="36"/>
+          <w:szCs w:val="36"/>
+        </w:rPr>
+        <w:t>login</w:t>
+      </w:r>
+      <w:r>
+        <w:rPr>
+          <w:rFonts w:ascii="TH SarabunPSK" w:hAnsi="TH SarabunPSK" w:cs="TH SarabunPSK"/>
+          <w:sz w:val="36"/>
+          <w:szCs w:val="36"/>
+          <w:cs/>
+        </w:rPr>
+        <w:t xml:space="preserve"> จะสามารถ</w:t>
+      </w:r>
+      <w:r>
+        <w:rPr>
+          <w:rFonts w:ascii="TH SarabunPSK" w:hAnsi="TH SarabunPSK" w:cs="TH SarabunPSK"/>
+          <w:sz w:val="36"/>
+          <w:szCs w:val="36"/>
+        </w:rPr>
+        <w:t xml:space="preserve">login </w:t>
+      </w:r>
+      <w:r>
+        <w:rPr>
+          <w:rFonts w:ascii="TH SarabunPSK" w:hAnsi="TH SarabunPSK" w:cs="TH SarabunPSK"/>
+          <w:sz w:val="36"/>
+          <w:szCs w:val="36"/>
+          <w:cs/>
+        </w:rPr>
+        <w:t>เข้าบัญชีของ</w:t>
+      </w:r>
+      <w:r>
+        <w:rPr>
+          <w:rFonts w:ascii="TH SarabunPSK" w:hAnsi="TH SarabunPSK" w:cs="TH SarabunPSK"/>
+          <w:sz w:val="36"/>
+          <w:szCs w:val="36"/>
+        </w:rPr>
+        <w:t xml:space="preserve">mail </w:t>
+      </w:r>
+      <w:r>
+        <w:rPr>
+          <w:rFonts w:ascii="TH SarabunPSK" w:hAnsi="TH SarabunPSK" w:cs="TH SarabunPSK"/>
+          <w:sz w:val="36"/>
+          <w:szCs w:val="36"/>
+          <w:cs/>
+        </w:rPr>
+        <w:t>นั้นๆได้</w:t>
       </w:r>
     </w:p>
     <w:p>
@@ -1894,6 +2093,667 @@
           <w:szCs w:val="36"/>
           <w:cs/>
         </w:rPr>
+        <w:t>สามารถ</w:t>
+      </w:r>
+      <w:r>
+        <w:rPr>
+          <w:rFonts w:ascii="TH SarabunPSK" w:hAnsi="TH SarabunPSK" w:cs="TH SarabunPSK"/>
+          <w:sz w:val="36"/>
+          <w:szCs w:val="36"/>
+        </w:rPr>
+        <w:t xml:space="preserve">log in </w:t>
+      </w:r>
+      <w:r>
+        <w:rPr>
+          <w:rFonts w:ascii="TH SarabunPSK" w:hAnsi="TH SarabunPSK" w:cs="TH SarabunPSK"/>
+          <w:sz w:val="36"/>
+          <w:szCs w:val="36"/>
+          <w:cs/>
+        </w:rPr>
+        <w:t>ได้ด้วย</w:t>
+      </w:r>
+      <w:r>
+        <w:rPr>
+          <w:rFonts w:ascii="TH SarabunPSK" w:hAnsi="TH SarabunPSK" w:cs="TH SarabunPSK"/>
+          <w:sz w:val="36"/>
+          <w:szCs w:val="36"/>
+        </w:rPr>
+        <w:t xml:space="preserve">Google account </w:t>
+      </w:r>
+      <w:r>
+        <w:rPr>
+          <w:rFonts w:ascii="TH SarabunPSK" w:hAnsi="TH SarabunPSK" w:cs="TH SarabunPSK"/>
+          <w:sz w:val="36"/>
+          <w:szCs w:val="36"/>
+          <w:cs/>
+        </w:rPr>
+        <w:t>ของ</w:t>
+      </w:r>
+      <w:r>
+        <w:rPr>
+          <w:rFonts w:ascii="TH SarabunPSK" w:hAnsi="TH SarabunPSK" w:cs="TH SarabunPSK"/>
+          <w:sz w:val="36"/>
+          <w:szCs w:val="36"/>
+        </w:rPr>
+        <w:t>Google</w:t>
+      </w:r>
+    </w:p>
+    <w:p>
+      <w:pPr>
+        <w:pStyle w:val="ListParagraph"/>
+        <w:numPr>
+          <w:ilvl w:val="0"/>
+          <w:numId w:val="1"/>
+        </w:numPr>
+        <w:rPr>
+          <w:rFonts w:ascii="TH SarabunPSK" w:hAnsi="TH SarabunPSK" w:cs="TH SarabunPSK"/>
+          <w:sz w:val="36"/>
+          <w:szCs w:val="36"/>
+        </w:rPr>
+      </w:pPr>
+      <w:r>
+        <w:rPr>
+          <w:rFonts w:ascii="TH SarabunPSK" w:hAnsi="TH SarabunPSK" w:cs="TH SarabunPSK"/>
+          <w:sz w:val="36"/>
+          <w:szCs w:val="36"/>
+          <w:cs/>
+        </w:rPr>
+        <w:t>เมื่อกด</w:t>
+      </w:r>
+      <w:r>
+        <w:rPr>
+          <w:rFonts w:ascii="TH SarabunPSK" w:hAnsi="TH SarabunPSK" w:cs="TH SarabunPSK"/>
+          <w:sz w:val="36"/>
+          <w:szCs w:val="36"/>
+          <w:cs/>
+        </w:rPr>
+        <w:t>ปุ่มสร้าง</w:t>
+      </w:r>
+      <w:r>
+        <w:rPr>
+          <w:rFonts w:ascii="TH SarabunPSK" w:hAnsi="TH SarabunPSK" w:cs="TH SarabunPSK"/>
+          <w:sz w:val="36"/>
+          <w:szCs w:val="36"/>
+        </w:rPr>
+        <w:t>Account</w:t>
+      </w:r>
+      <w:r>
+        <w:rPr>
+          <w:rFonts w:ascii="TH SarabunPSK" w:hAnsi="TH SarabunPSK" w:cs="TH SarabunPSK"/>
+          <w:sz w:val="36"/>
+          <w:szCs w:val="36"/>
+        </w:rPr>
+        <w:t xml:space="preserve"> </w:t>
+      </w:r>
+      <w:r>
+        <w:rPr>
+          <w:rFonts w:ascii="TH SarabunPSK" w:hAnsi="TH SarabunPSK" w:cs="TH SarabunPSK"/>
+          <w:sz w:val="36"/>
+          <w:szCs w:val="36"/>
+          <w:cs/>
+        </w:rPr>
+        <w:t>จะไปที่หน้า</w:t>
+      </w:r>
+      <w:r>
+        <w:rPr>
+          <w:rFonts w:ascii="TH SarabunPSK" w:hAnsi="TH SarabunPSK" w:cs="TH SarabunPSK"/>
+          <w:sz w:val="36"/>
+          <w:szCs w:val="36"/>
+        </w:rPr>
+        <w:t xml:space="preserve"> </w:t>
+      </w:r>
+      <w:r>
+        <w:rPr>
+          <w:rFonts w:ascii="TH SarabunPSK" w:hAnsi="TH SarabunPSK" w:cs="TH SarabunPSK"/>
+          <w:sz w:val="36"/>
+          <w:szCs w:val="36"/>
+        </w:rPr>
+        <w:t>sign up</w:t>
+      </w:r>
+      <w:r>
+        <w:rPr>
+          <w:rFonts w:ascii="TH SarabunPSK" w:hAnsi="TH SarabunPSK" w:cs="TH SarabunPSK"/>
+          <w:sz w:val="36"/>
+          <w:szCs w:val="36"/>
+        </w:rPr>
+        <w:t xml:space="preserve"> </w:t>
+      </w:r>
+    </w:p>
+    <w:p>
+      <w:pPr>
+        <w:rPr>
+          <w:rFonts w:ascii="TH SarabunPSK" w:hAnsi="TH SarabunPSK" w:cs="TH SarabunPSK"/>
+          <w:sz w:val="36"/>
+          <w:szCs w:val="36"/>
+        </w:rPr>
+      </w:pPr>
+      <w:r>
+        <w:rPr>
+          <w:rFonts w:ascii="TH SarabunPSK" w:hAnsi="TH SarabunPSK" w:cs="TH SarabunPSK"/>
+          <w:sz w:val="36"/>
+          <w:szCs w:val="36"/>
+          <w:cs/>
+        </w:rPr>
+        <w:t xml:space="preserve">หน้า </w:t>
+      </w:r>
+      <w:r>
+        <w:rPr>
+          <w:rFonts w:ascii="TH SarabunPSK" w:hAnsi="TH SarabunPSK" w:cs="TH SarabunPSK"/>
+          <w:sz w:val="36"/>
+          <w:szCs w:val="36"/>
+        </w:rPr>
+        <w:t>Sign Up</w:t>
+      </w:r>
+      <w:r>
+        <w:rPr>
+          <w:rFonts w:ascii="TH SarabunPSK" w:hAnsi="TH SarabunPSK" w:cs="TH SarabunPSK"/>
+          <w:sz w:val="36"/>
+          <w:szCs w:val="36"/>
+        </w:rPr>
+        <w:t xml:space="preserve"> </w:t>
+      </w:r>
+    </w:p>
+    <w:p>
+      <w:pPr>
+        <w:pStyle w:val="ListParagraph"/>
+        <w:numPr>
+          <w:ilvl w:val="0"/>
+          <w:numId w:val="1"/>
+        </w:numPr>
+        <w:rPr>
+          <w:rFonts w:ascii="TH SarabunPSK" w:hAnsi="TH SarabunPSK" w:cs="TH SarabunPSK"/>
+          <w:sz w:val="36"/>
+          <w:szCs w:val="36"/>
+        </w:rPr>
+      </w:pPr>
+      <w:r>
+        <w:rPr>
+          <w:rFonts w:ascii="TH SarabunPSK" w:hAnsi="TH SarabunPSK" w:cs="TH SarabunPSK"/>
+          <w:sz w:val="36"/>
+          <w:szCs w:val="36"/>
+          <w:cs/>
+        </w:rPr>
+        <w:t xml:space="preserve">เมื่อทำการกรอกข้อมูลที่จะเป็นแล้วกด </w:t>
+      </w:r>
+      <w:r>
+        <w:rPr>
+          <w:rFonts w:ascii="TH SarabunPSK" w:hAnsi="TH SarabunPSK" w:cs="TH SarabunPSK"/>
+          <w:sz w:val="36"/>
+          <w:szCs w:val="36"/>
+        </w:rPr>
+        <w:t xml:space="preserve">create </w:t>
+      </w:r>
+      <w:r>
+        <w:rPr>
+          <w:rFonts w:ascii="TH SarabunPSK" w:hAnsi="TH SarabunPSK" w:cs="TH SarabunPSK"/>
+          <w:sz w:val="36"/>
+          <w:szCs w:val="36"/>
+          <w:cs/>
+        </w:rPr>
+        <w:t>จะทำการสร้าง</w:t>
+      </w:r>
+      <w:r>
+        <w:rPr>
+          <w:rFonts w:ascii="TH SarabunPSK" w:hAnsi="TH SarabunPSK" w:cs="TH SarabunPSK"/>
+          <w:sz w:val="36"/>
+          <w:szCs w:val="36"/>
+        </w:rPr>
+        <w:t xml:space="preserve"> account </w:t>
+      </w:r>
+      <w:r>
+        <w:rPr>
+          <w:rFonts w:ascii="TH SarabunPSK" w:hAnsi="TH SarabunPSK" w:cs="TH SarabunPSK"/>
+          <w:sz w:val="36"/>
+          <w:szCs w:val="36"/>
+          <w:cs/>
+        </w:rPr>
+        <w:t>ใหม่</w:t>
+      </w:r>
+    </w:p>
+    <w:p>
+      <w:pPr>
+        <w:pStyle w:val="ListParagraph"/>
+        <w:numPr>
+          <w:ilvl w:val="0"/>
+          <w:numId w:val="1"/>
+        </w:numPr>
+        <w:rPr>
+          <w:rFonts w:ascii="TH SarabunPSK" w:hAnsi="TH SarabunPSK" w:cs="TH SarabunPSK"/>
+          <w:sz w:val="36"/>
+          <w:szCs w:val="36"/>
+        </w:rPr>
+      </w:pPr>
+      <w:r>
+        <w:rPr>
+          <w:rFonts w:ascii="TH SarabunPSK" w:hAnsi="TH SarabunPSK" w:cs="TH SarabunPSK"/>
+          <w:sz w:val="36"/>
+          <w:szCs w:val="36"/>
+          <w:cs/>
+        </w:rPr>
+        <w:t>สามารถกรอกข้อมูล</w:t>
+      </w:r>
+      <w:r>
+        <w:rPr>
+          <w:rFonts w:ascii="TH SarabunPSK" w:hAnsi="TH SarabunPSK" w:cs="TH SarabunPSK"/>
+          <w:sz w:val="36"/>
+          <w:szCs w:val="36"/>
+        </w:rPr>
+        <w:t>User</w:t>
+      </w:r>
+      <w:r>
+        <w:rPr>
+          <w:rFonts w:ascii="TH SarabunPSK" w:hAnsi="TH SarabunPSK" w:cs="TH SarabunPSK"/>
+          <w:sz w:val="36"/>
+          <w:szCs w:val="36"/>
+          <w:cs/>
+        </w:rPr>
+        <w:t>ได้</w:t>
+      </w:r>
+    </w:p>
+    <w:p>
+      <w:pPr>
+        <w:pStyle w:val="ListParagraph"/>
+        <w:numPr>
+          <w:ilvl w:val="0"/>
+          <w:numId w:val="1"/>
+        </w:numPr>
+        <w:rPr>
+          <w:rFonts w:ascii="TH SarabunPSK" w:hAnsi="TH SarabunPSK" w:cs="TH SarabunPSK"/>
+          <w:sz w:val="36"/>
+          <w:szCs w:val="36"/>
+        </w:rPr>
+      </w:pPr>
+      <w:r>
+        <w:rPr>
+          <w:rFonts w:ascii="TH SarabunPSK" w:hAnsi="TH SarabunPSK" w:cs="TH SarabunPSK"/>
+          <w:sz w:val="36"/>
+          <w:szCs w:val="36"/>
+          <w:cs/>
+        </w:rPr>
+        <w:t>เมื่อกด</w:t>
+      </w:r>
+      <w:r>
+        <w:rPr>
+          <w:rFonts w:ascii="TH SarabunPSK" w:hAnsi="TH SarabunPSK" w:cs="TH SarabunPSK"/>
+          <w:sz w:val="36"/>
+          <w:szCs w:val="36"/>
+          <w:cs/>
+        </w:rPr>
+        <w:t xml:space="preserve">ปุ่ม </w:t>
+      </w:r>
+      <w:r>
+        <w:rPr>
+          <w:rFonts w:ascii="TH SarabunPSK" w:hAnsi="TH SarabunPSK" w:cs="TH SarabunPSK"/>
+          <w:sz w:val="36"/>
+          <w:szCs w:val="36"/>
+        </w:rPr>
+        <w:t>Login</w:t>
+      </w:r>
+      <w:r>
+        <w:rPr>
+          <w:rFonts w:ascii="TH SarabunPSK" w:hAnsi="TH SarabunPSK" w:cs="TH SarabunPSK"/>
+          <w:sz w:val="36"/>
+          <w:szCs w:val="36"/>
+        </w:rPr>
+        <w:t xml:space="preserve"> </w:t>
+      </w:r>
+      <w:r>
+        <w:rPr>
+          <w:rFonts w:ascii="TH SarabunPSK" w:hAnsi="TH SarabunPSK" w:cs="TH SarabunPSK"/>
+          <w:sz w:val="36"/>
+          <w:szCs w:val="36"/>
+          <w:cs/>
+        </w:rPr>
+        <w:t xml:space="preserve"> จะทำการกลับไปหน้า </w:t>
+      </w:r>
+      <w:r>
+        <w:rPr>
+          <w:rFonts w:ascii="TH SarabunPSK" w:hAnsi="TH SarabunPSK" w:cs="TH SarabunPSK"/>
+          <w:sz w:val="36"/>
+          <w:szCs w:val="36"/>
+        </w:rPr>
+        <w:t>Login</w:t>
+      </w:r>
+    </w:p>
+    <w:p>
+      <w:pPr>
+        <w:rPr>
+          <w:rFonts w:ascii="TH SarabunPSK" w:hAnsi="TH SarabunPSK" w:cs="TH SarabunPSK"/>
+          <w:sz w:val="36"/>
+          <w:szCs w:val="36"/>
+        </w:rPr>
+      </w:pPr>
+      <w:r>
+        <w:rPr>
+          <w:rFonts w:ascii="TH SarabunPSK" w:hAnsi="TH SarabunPSK" w:cs="TH SarabunPSK"/>
+          <w:sz w:val="36"/>
+          <w:szCs w:val="36"/>
+          <w:cs/>
+        </w:rPr>
+        <w:t>หน้า</w:t>
+      </w:r>
+      <w:r>
+        <w:rPr>
+          <w:rFonts w:ascii="TH SarabunPSK" w:hAnsi="TH SarabunPSK" w:cs="TH SarabunPSK"/>
+          <w:sz w:val="36"/>
+          <w:szCs w:val="36"/>
+        </w:rPr>
+        <w:t xml:space="preserve"> Home :</w:t>
+      </w:r>
+    </w:p>
+    <w:p>
+      <w:pPr>
+        <w:pStyle w:val="ListParagraph"/>
+        <w:numPr>
+          <w:ilvl w:val="0"/>
+          <w:numId w:val="1"/>
+        </w:numPr>
+        <w:rPr>
+          <w:rFonts w:ascii="TH SarabunPSK" w:hAnsi="TH SarabunPSK" w:cs="TH SarabunPSK"/>
+          <w:sz w:val="36"/>
+          <w:szCs w:val="36"/>
+        </w:rPr>
+      </w:pPr>
+      <w:r>
+        <w:rPr>
+          <w:rFonts w:ascii="TH SarabunPSK" w:hAnsi="TH SarabunPSK" w:cs="TH SarabunPSK"/>
+          <w:sz w:val="36"/>
+          <w:szCs w:val="36"/>
+          <w:cs/>
+        </w:rPr>
+        <w:t xml:space="preserve">สามารถไปหน้า </w:t>
+      </w:r>
+      <w:r>
+        <w:rPr>
+          <w:rFonts w:ascii="TH SarabunPSK" w:hAnsi="TH SarabunPSK" w:cs="TH SarabunPSK"/>
+          <w:sz w:val="36"/>
+          <w:szCs w:val="36"/>
+        </w:rPr>
+        <w:t>Profile</w:t>
+      </w:r>
+      <w:r>
+        <w:rPr>
+          <w:rFonts w:ascii="TH SarabunPSK" w:hAnsi="TH SarabunPSK" w:cs="TH SarabunPSK"/>
+          <w:sz w:val="36"/>
+          <w:szCs w:val="36"/>
+          <w:cs/>
+        </w:rPr>
+        <w:t xml:space="preserve"> </w:t>
+      </w:r>
+      <w:r>
+        <w:rPr>
+          <w:rFonts w:ascii="TH SarabunPSK" w:hAnsi="TH SarabunPSK" w:cs="TH SarabunPSK"/>
+          <w:sz w:val="36"/>
+          <w:szCs w:val="36"/>
+          <w:cs/>
+        </w:rPr>
+        <w:t>ได้ผ่านการกดปุ่ม</w:t>
+      </w:r>
+      <w:r>
+        <w:rPr>
+          <w:rFonts w:ascii="TH SarabunPSK" w:hAnsi="TH SarabunPSK" w:cs="TH SarabunPSK"/>
+          <w:sz w:val="36"/>
+          <w:szCs w:val="36"/>
+          <w:cs/>
+        </w:rPr>
+        <w:t>บน</w:t>
+      </w:r>
+      <w:r>
+        <w:rPr>
+          <w:rFonts w:ascii="TH SarabunPSK" w:hAnsi="TH SarabunPSK" w:cs="TH SarabunPSK"/>
+          <w:sz w:val="36"/>
+          <w:szCs w:val="36"/>
+        </w:rPr>
+        <w:t>Navbar</w:t>
+      </w:r>
+    </w:p>
+    <w:p>
+      <w:pPr>
+        <w:pStyle w:val="ListParagraph"/>
+        <w:numPr>
+          <w:ilvl w:val="0"/>
+          <w:numId w:val="1"/>
+        </w:numPr>
+        <w:rPr>
+          <w:rFonts w:ascii="TH SarabunPSK" w:hAnsi="TH SarabunPSK" w:cs="TH SarabunPSK"/>
+          <w:sz w:val="36"/>
+          <w:szCs w:val="36"/>
+        </w:rPr>
+      </w:pPr>
+      <w:r>
+        <w:rPr>
+          <w:rFonts w:ascii="TH SarabunPSK" w:hAnsi="TH SarabunPSK" w:cs="TH SarabunPSK"/>
+          <w:sz w:val="36"/>
+          <w:szCs w:val="36"/>
+          <w:cs/>
+        </w:rPr>
+        <w:t>แสดงข้อมูลของ</w:t>
+      </w:r>
+      <w:r>
+        <w:rPr>
+          <w:rFonts w:ascii="TH SarabunPSK" w:hAnsi="TH SarabunPSK" w:cs="TH SarabunPSK"/>
+          <w:sz w:val="36"/>
+          <w:szCs w:val="36"/>
+        </w:rPr>
+        <w:t>User</w:t>
+      </w:r>
+    </w:p>
+    <w:p>
+      <w:pPr>
+        <w:rPr>
+          <w:rFonts w:ascii="TH SarabunPSK" w:hAnsi="TH SarabunPSK" w:cs="TH SarabunPSK"/>
+          <w:sz w:val="36"/>
+          <w:szCs w:val="36"/>
+        </w:rPr>
+      </w:pPr>
+      <w:r>
+        <w:rPr>
+          <w:rFonts w:ascii="TH SarabunPSK" w:hAnsi="TH SarabunPSK" w:cs="TH SarabunPSK"/>
+          <w:sz w:val="36"/>
+          <w:szCs w:val="36"/>
+          <w:cs/>
+        </w:rPr>
+        <w:t xml:space="preserve">หน้า </w:t>
+      </w:r>
+      <w:r>
+        <w:rPr>
+          <w:rFonts w:ascii="TH SarabunPSK" w:hAnsi="TH SarabunPSK" w:cs="TH SarabunPSK"/>
+          <w:sz w:val="36"/>
+          <w:szCs w:val="36"/>
+        </w:rPr>
+        <w:t xml:space="preserve">Edit </w:t>
+      </w:r>
+    </w:p>
+    <w:p>
+      <w:pPr>
+        <w:pStyle w:val="ListParagraph"/>
+        <w:numPr>
+          <w:ilvl w:val="0"/>
+          <w:numId w:val="1"/>
+        </w:numPr>
+        <w:rPr>
+          <w:rFonts w:ascii="TH SarabunPSK" w:hAnsi="TH SarabunPSK" w:cs="TH SarabunPSK"/>
+          <w:sz w:val="36"/>
+          <w:szCs w:val="36"/>
+        </w:rPr>
+      </w:pPr>
+      <w:r>
+        <w:rPr>
+          <w:rFonts w:ascii="TH SarabunPSK" w:hAnsi="TH SarabunPSK" w:cs="TH SarabunPSK"/>
+          <w:sz w:val="36"/>
+          <w:szCs w:val="36"/>
+          <w:cs/>
+        </w:rPr>
+        <w:t xml:space="preserve">มีการแสดง </w:t>
+      </w:r>
+      <w:r>
+        <w:rPr>
+          <w:rFonts w:ascii="TH SarabunPSK" w:hAnsi="TH SarabunPSK" w:cs="TH SarabunPSK"/>
+          <w:sz w:val="36"/>
+          <w:szCs w:val="36"/>
+        </w:rPr>
+        <w:t>User</w:t>
+      </w:r>
+      <w:r>
+        <w:rPr>
+          <w:rFonts w:ascii="TH SarabunPSK" w:hAnsi="TH SarabunPSK" w:cs="TH SarabunPSK"/>
+          <w:sz w:val="36"/>
+          <w:szCs w:val="36"/>
+        </w:rPr>
+        <w:t xml:space="preserve"> Data</w:t>
+      </w:r>
+      <w:r>
+        <w:rPr>
+          <w:rFonts w:ascii="TH SarabunPSK" w:hAnsi="TH SarabunPSK" w:cs="TH SarabunPSK"/>
+          <w:sz w:val="36"/>
+          <w:szCs w:val="36"/>
+          <w:cs/>
+        </w:rPr>
+        <w:t xml:space="preserve"> </w:t>
+      </w:r>
+    </w:p>
+    <w:p>
+      <w:pPr>
+        <w:pStyle w:val="ListParagraph"/>
+        <w:numPr>
+          <w:ilvl w:val="0"/>
+          <w:numId w:val="1"/>
+        </w:numPr>
+        <w:rPr>
+          <w:rFonts w:ascii="TH SarabunPSK" w:hAnsi="TH SarabunPSK" w:cs="TH SarabunPSK"/>
+          <w:sz w:val="36"/>
+          <w:szCs w:val="36"/>
+        </w:rPr>
+      </w:pPr>
+      <w:r>
+        <w:rPr>
+          <w:rFonts w:ascii="TH SarabunPSK" w:hAnsi="TH SarabunPSK" w:cs="TH SarabunPSK"/>
+          <w:sz w:val="36"/>
+          <w:szCs w:val="36"/>
+          <w:cs/>
+        </w:rPr>
+        <w:t>สามารถแก้ไข</w:t>
+      </w:r>
+      <w:r>
+        <w:rPr>
+          <w:rFonts w:ascii="TH SarabunPSK" w:hAnsi="TH SarabunPSK" w:cs="TH SarabunPSK"/>
+          <w:sz w:val="36"/>
+          <w:szCs w:val="36"/>
+        </w:rPr>
+        <w:t>User Data</w:t>
+      </w:r>
+      <w:r>
+        <w:rPr>
+          <w:rFonts w:ascii="TH SarabunPSK" w:hAnsi="TH SarabunPSK" w:cs="TH SarabunPSK"/>
+          <w:sz w:val="36"/>
+          <w:szCs w:val="36"/>
+        </w:rPr>
+        <w:t xml:space="preserve"> </w:t>
+      </w:r>
+      <w:r>
+        <w:rPr>
+          <w:rFonts w:ascii="TH SarabunPSK" w:hAnsi="TH SarabunPSK" w:cs="TH SarabunPSK"/>
+          <w:sz w:val="36"/>
+          <w:szCs w:val="36"/>
+          <w:cs/>
+        </w:rPr>
+        <w:t>ได้</w:t>
+      </w:r>
+    </w:p>
+    <w:p>
+      <w:pPr>
+        <w:rPr>
+          <w:rFonts w:ascii="TH SarabunPSK" w:hAnsi="TH SarabunPSK" w:cs="TH SarabunPSK"/>
+          <w:sz w:val="36"/>
+          <w:szCs w:val="36"/>
+        </w:rPr>
+      </w:pPr>
+      <w:r>
+        <w:rPr>
+          <w:rFonts w:ascii="TH SarabunPSK" w:hAnsi="TH SarabunPSK" w:cs="TH SarabunPSK"/>
+          <w:sz w:val="36"/>
+          <w:szCs w:val="36"/>
+          <w:cs/>
+        </w:rPr>
+        <w:t xml:space="preserve">หน้า </w:t>
+      </w:r>
+      <w:r>
+        <w:rPr>
+          <w:rFonts w:ascii="TH SarabunPSK" w:hAnsi="TH SarabunPSK" w:cs="TH SarabunPSK"/>
+          <w:sz w:val="36"/>
+          <w:szCs w:val="36"/>
+        </w:rPr>
+        <w:t>Create character</w:t>
+      </w:r>
+    </w:p>
+    <w:p>
+      <w:pPr>
+        <w:pStyle w:val="ListParagraph"/>
+        <w:numPr>
+          <w:ilvl w:val="0"/>
+          <w:numId w:val="1"/>
+        </w:numPr>
+        <w:rPr>
+          <w:rFonts w:ascii="TH SarabunPSK" w:hAnsi="TH SarabunPSK" w:cs="TH SarabunPSK"/>
+          <w:sz w:val="36"/>
+          <w:szCs w:val="36"/>
+        </w:rPr>
+      </w:pPr>
+      <w:r>
+        <w:rPr>
+          <w:rFonts w:ascii="TH SarabunPSK" w:hAnsi="TH SarabunPSK" w:cs="TH SarabunPSK"/>
+          <w:sz w:val="36"/>
+          <w:szCs w:val="36"/>
+          <w:cs/>
+        </w:rPr>
+        <w:t>สร้าง</w:t>
+      </w:r>
+      <w:r>
+        <w:rPr>
+          <w:rFonts w:ascii="TH SarabunPSK" w:hAnsi="TH SarabunPSK" w:cs="TH SarabunPSK"/>
+          <w:sz w:val="36"/>
+          <w:szCs w:val="36"/>
+        </w:rPr>
+        <w:t xml:space="preserve">Character </w:t>
+      </w:r>
+      <w:r>
+        <w:rPr>
+          <w:rFonts w:ascii="TH SarabunPSK" w:hAnsi="TH SarabunPSK" w:cs="TH SarabunPSK"/>
+          <w:sz w:val="36"/>
+          <w:szCs w:val="36"/>
+          <w:cs/>
+        </w:rPr>
+        <w:t>ได้จากการเปลี่ยน</w:t>
+      </w:r>
+      <w:r>
+        <w:rPr>
+          <w:rFonts w:ascii="TH SarabunPSK" w:hAnsi="TH SarabunPSK" w:cs="TH SarabunPSK"/>
+          <w:sz w:val="36"/>
+          <w:szCs w:val="36"/>
+        </w:rPr>
+        <w:t xml:space="preserve"> image layer</w:t>
+      </w:r>
+    </w:p>
+    <w:p>
+      <w:pPr>
+        <w:pStyle w:val="ListParagraph"/>
+        <w:numPr>
+          <w:ilvl w:val="0"/>
+          <w:numId w:val="1"/>
+        </w:numPr>
+        <w:rPr>
+          <w:rFonts w:ascii="TH SarabunPSK" w:hAnsi="TH SarabunPSK" w:cs="TH SarabunPSK"/>
+          <w:sz w:val="36"/>
+          <w:szCs w:val="36"/>
+        </w:rPr>
+      </w:pPr>
+      <w:r>
+        <w:rPr>
+          <w:rFonts w:ascii="TH SarabunPSK" w:hAnsi="TH SarabunPSK" w:cs="TH SarabunPSK"/>
+          <w:sz w:val="36"/>
+          <w:szCs w:val="36"/>
+          <w:cs/>
+        </w:rPr>
         <w:t>สามารถใช้</w:t>
       </w:r>
       <w:r>
@@ -1956,6 +2816,7 @@
           <w:sz w:val="36"/>
           <w:szCs w:val="36"/>
         </w:rPr>
+        <w:lastRenderedPageBreak/>
         <w:drawing>
           <wp:inline distT="0" distB="0" distL="0" distR="0" wp14:anchorId="78BC148C" wp14:editId="02065DFF">
             <wp:extent cx="5943600" cy="4530090"/>
@@ -2108,6 +2969,7 @@
           <w:sz w:val="48"/>
           <w:szCs w:val="48"/>
         </w:rPr>
+        <w:lastRenderedPageBreak/>
         <w:t>Class diagram</w:t>
       </w:r>
     </w:p>
@@ -2214,191 +3076,6 @@
           <w:szCs w:val="36"/>
         </w:rPr>
       </w:pPr>
-    </w:p>
-    <w:p>
-      <w:pPr>
-        <w:rPr>
-          <w:rFonts w:ascii="TH SarabunPSK" w:hAnsi="TH SarabunPSK" w:cs="TH SarabunPSK"/>
-          <w:sz w:val="36"/>
-          <w:szCs w:val="36"/>
-        </w:rPr>
-      </w:pPr>
-    </w:p>
-    <w:p>
-      <w:pPr>
-        <w:rPr>
-          <w:rFonts w:ascii="TH SarabunPSK" w:hAnsi="TH SarabunPSK" w:cs="TH SarabunPSK"/>
-          <w:sz w:val="36"/>
-          <w:szCs w:val="36"/>
-        </w:rPr>
-      </w:pPr>
-    </w:p>
-    <w:p>
-      <w:pPr>
-        <w:rPr>
-          <w:rFonts w:ascii="TH SarabunPSK" w:hAnsi="TH SarabunPSK" w:cs="TH SarabunPSK"/>
-          <w:sz w:val="36"/>
-          <w:szCs w:val="36"/>
-        </w:rPr>
-      </w:pPr>
-    </w:p>
-    <w:p>
-      <w:pPr>
-        <w:rPr>
-          <w:rFonts w:ascii="TH SarabunPSK" w:hAnsi="TH SarabunPSK" w:cs="TH SarabunPSK"/>
-          <w:b/>
-          <w:bCs/>
-          <w:sz w:val="48"/>
-          <w:szCs w:val="48"/>
-        </w:rPr>
-      </w:pPr>
-      <w:r>
-        <w:rPr>
-          <w:rFonts w:ascii="TH SarabunPSK" w:hAnsi="TH SarabunPSK" w:cs="TH SarabunPSK"/>
-          <w:b/>
-          <w:bCs/>
-          <w:sz w:val="48"/>
-          <w:szCs w:val="48"/>
-        </w:rPr>
-        <w:t>Development problem</w:t>
-      </w:r>
-    </w:p>
-    <w:p>
-      <w:pPr>
-        <w:pStyle w:val="ListParagraph"/>
-        <w:numPr>
-          <w:ilvl w:val="0"/>
-          <w:numId w:val="1"/>
-        </w:numPr>
-        <w:rPr>
-          <w:rFonts w:ascii="TH SarabunPSK" w:hAnsi="TH SarabunPSK" w:cs="TH SarabunPSK"/>
-          <w:sz w:val="36"/>
-          <w:szCs w:val="36"/>
-        </w:rPr>
-      </w:pPr>
-      <w:r>
-        <w:rPr>
-          <w:rFonts w:ascii="TH SarabunPSK" w:hAnsi="TH SarabunPSK" w:cs="TH SarabunPSK" w:hint="cs"/>
-          <w:sz w:val="36"/>
-          <w:szCs w:val="36"/>
-          <w:cs/>
-        </w:rPr>
-        <w:t>เวลาในการศึกษาการทำงาน</w:t>
-      </w:r>
-      <w:r>
-        <w:rPr>
-          <w:rFonts w:ascii="TH SarabunPSK" w:hAnsi="TH SarabunPSK" w:cs="TH SarabunPSK"/>
-          <w:sz w:val="36"/>
-          <w:szCs w:val="36"/>
-        </w:rPr>
-        <w:t>,</w:t>
-      </w:r>
-      <w:r>
-        <w:rPr>
-          <w:rFonts w:ascii="TH SarabunPSK" w:hAnsi="TH SarabunPSK" w:cs="TH SarabunPSK" w:hint="cs"/>
-          <w:sz w:val="36"/>
-          <w:szCs w:val="36"/>
-          <w:cs/>
-        </w:rPr>
-        <w:t xml:space="preserve"> วิธีการใช้งานเครื่องมีต่างๆไม่เพียงพอ</w:t>
-      </w:r>
-    </w:p>
-    <w:p>
-      <w:pPr>
-        <w:pStyle w:val="ListParagraph"/>
-        <w:numPr>
-          <w:ilvl w:val="0"/>
-          <w:numId w:val="1"/>
-        </w:numPr>
-        <w:rPr>
-          <w:rFonts w:ascii="TH SarabunPSK" w:hAnsi="TH SarabunPSK" w:cs="TH SarabunPSK"/>
-          <w:sz w:val="36"/>
-          <w:szCs w:val="36"/>
-        </w:rPr>
-      </w:pPr>
-      <w:r>
-        <w:rPr>
-          <w:rFonts w:ascii="TH SarabunPSK" w:hAnsi="TH SarabunPSK" w:cs="TH SarabunPSK" w:hint="cs"/>
-          <w:sz w:val="36"/>
-          <w:szCs w:val="36"/>
-          <w:cs/>
-        </w:rPr>
-        <w:t>ปัญหาจากการ</w:t>
-      </w:r>
-      <w:r>
-        <w:rPr>
-          <w:rFonts w:ascii="TH SarabunPSK" w:hAnsi="TH SarabunPSK" w:cs="TH SarabunPSK"/>
-          <w:sz w:val="36"/>
-          <w:szCs w:val="36"/>
-        </w:rPr>
-        <w:t xml:space="preserve">update version </w:t>
-      </w:r>
-      <w:r>
-        <w:rPr>
-          <w:rFonts w:ascii="TH SarabunPSK" w:hAnsi="TH SarabunPSK" w:cs="TH SarabunPSK" w:hint="cs"/>
-          <w:sz w:val="36"/>
-          <w:szCs w:val="36"/>
-          <w:cs/>
-        </w:rPr>
-        <w:t xml:space="preserve">ของ </w:t>
-      </w:r>
-      <w:r>
-        <w:rPr>
-          <w:rFonts w:ascii="TH SarabunPSK" w:hAnsi="TH SarabunPSK" w:cs="TH SarabunPSK"/>
-          <w:sz w:val="36"/>
-          <w:szCs w:val="36"/>
-        </w:rPr>
-        <w:t xml:space="preserve">platform </w:t>
-      </w:r>
-      <w:r>
-        <w:rPr>
-          <w:rFonts w:ascii="TH SarabunPSK" w:hAnsi="TH SarabunPSK" w:cs="TH SarabunPSK" w:hint="cs"/>
-          <w:sz w:val="36"/>
-          <w:szCs w:val="36"/>
-          <w:cs/>
-        </w:rPr>
-        <w:t>ที่ใช้ทำให้ต้องปรักแก้จากกรณีศึกษาต่างๆที่มีการทำไว้แต่เป็น</w:t>
-      </w:r>
-      <w:r>
-        <w:rPr>
-          <w:rFonts w:ascii="TH SarabunPSK" w:hAnsi="TH SarabunPSK" w:cs="TH SarabunPSK"/>
-          <w:sz w:val="36"/>
-          <w:szCs w:val="36"/>
-        </w:rPr>
-        <w:t>version</w:t>
-      </w:r>
-      <w:r>
-        <w:rPr>
-          <w:rFonts w:ascii="TH SarabunPSK" w:hAnsi="TH SarabunPSK" w:cs="TH SarabunPSK" w:hint="cs"/>
-          <w:sz w:val="36"/>
-          <w:szCs w:val="36"/>
-          <w:cs/>
-        </w:rPr>
-        <w:t>ก่อนหน้า</w:t>
-      </w:r>
-    </w:p>
-    <w:p>
-      <w:pPr>
-        <w:pStyle w:val="ListParagraph"/>
-        <w:numPr>
-          <w:ilvl w:val="0"/>
-          <w:numId w:val="1"/>
-        </w:numPr>
-        <w:rPr>
-          <w:rFonts w:ascii="TH SarabunPSK" w:hAnsi="TH SarabunPSK" w:cs="TH SarabunPSK"/>
-          <w:sz w:val="36"/>
-          <w:szCs w:val="36"/>
-        </w:rPr>
-      </w:pPr>
-      <w:r>
-        <w:rPr>
-          <w:rFonts w:ascii="TH SarabunPSK" w:hAnsi="TH SarabunPSK" w:cs="TH SarabunPSK" w:hint="cs"/>
-          <w:sz w:val="36"/>
-          <w:szCs w:val="36"/>
-          <w:cs/>
-        </w:rPr>
-        <w:t>การทำตารางการทำงานและการวางแผนระยะเวลาทำได้ยากเนื่องจากต้องดำเนินการสร้างและ ทดลองเรียนรู้ไปพร้อมกันด้วยทำให้กำหนดเวลาที่แน่นอนไม่ได้</w:t>
-      </w:r>
     </w:p>
     <w:p>
       <w:pPr>

</xml_diff>